<commit_message>
Fixing the merge for SDC-2772: support email change
</commit_message>
<xml_diff>
--- a/webportal/webapp/src/assets/SDC_Form/SDCAccessRequestForm.docx
+++ b/webportal/webapp/src/assets/SDC_Form/SDCAccessRequestForm.docx
@@ -1,12 +1,11 @@
 
 <file path=word/document.xml><?xml version="1.0" encoding="utf-8"?>
-<w:document xmlns:mc="http://schemas.openxmlformats.org/markup-compatibility/2006" xmlns:o="urn:schemas-microsoft-com:office:office" xmlns:r="http://schemas.openxmlformats.org/officeDocument/2006/relationships" xmlns:m="http://schemas.openxmlformats.org/officeDocument/2006/math" xmlns:v="urn:schemas-microsoft-com:vml" xmlns:wp="http://schemas.openxmlformats.org/drawingml/2006/wordprocessingDrawing" xmlns:w10="urn:schemas-microsoft-com:office:word" xmlns:w="http://schemas.openxmlformats.org/wordprocessingml/2006/main" xmlns:wne="http://schemas.microsoft.com/office/word/2006/wordml" xmlns:sl="http://schemas.openxmlformats.org/schemaLibrary/2006/main" xmlns:a="http://schemas.openxmlformats.org/drawingml/2006/main" xmlns:pic="http://schemas.openxmlformats.org/drawingml/2006/picture" xmlns:c="http://schemas.openxmlformats.org/drawingml/2006/chart" xmlns:lc="http://schemas.openxmlformats.org/drawingml/2006/lockedCanvas" xmlns:dgm="http://schemas.openxmlformats.org/drawingml/2006/diagram" xmlns:wps="http://schemas.microsoft.com/office/word/2010/wordprocessingShape" xmlns:wpg="http://schemas.microsoft.com/office/word/2010/wordprocessingGroup">
+<w:document xmlns:wpc="http://schemas.microsoft.com/office/word/2010/wordprocessingCanvas" xmlns:cx="http://schemas.microsoft.com/office/drawing/2014/chartex" xmlns:cx1="http://schemas.microsoft.com/office/drawing/2015/9/8/chartex" xmlns:cx2="http://schemas.microsoft.com/office/drawing/2015/10/21/chartex" xmlns:cx3="http://schemas.microsoft.com/office/drawing/2016/5/9/chartex" xmlns:cx4="http://schemas.microsoft.com/office/drawing/2016/5/10/chartex" xmlns:cx5="http://schemas.microsoft.com/office/drawing/2016/5/11/chartex" xmlns:cx6="http://schemas.microsoft.com/office/drawing/2016/5/12/chartex" xmlns:cx7="http://schemas.microsoft.com/office/drawing/2016/5/13/chartex" xmlns:cx8="http://schemas.microsoft.com/office/drawing/2016/5/14/chartex" xmlns:mc="http://schemas.openxmlformats.org/markup-compatibility/2006" xmlns:aink="http://schemas.microsoft.com/office/drawing/2016/ink" xmlns:am3d="http://schemas.microsoft.com/office/drawing/2017/model3d" xmlns:o="urn:schemas-microsoft-com:office:office" xmlns:r="http://schemas.openxmlformats.org/officeDocument/2006/relationships" xmlns:m="http://schemas.openxmlformats.org/officeDocument/2006/math" xmlns:v="urn:schemas-microsoft-com:vml" xmlns:wp14="http://schemas.microsoft.com/office/word/2010/wordprocessingDrawing" xmlns:wp="http://schemas.openxmlformats.org/drawingml/2006/wordprocessingDrawing" xmlns:w10="urn:schemas-microsoft-com:office:word" xmlns:w="http://schemas.openxmlformats.org/wordprocessingml/2006/main" xmlns:w14="http://schemas.microsoft.com/office/word/2010/wordml" xmlns:w15="http://schemas.microsoft.com/office/word/2012/wordml" xmlns:w16cex="http://schemas.microsoft.com/office/word/2018/wordml/cex" xmlns:w16cid="http://schemas.microsoft.com/office/word/2016/wordml/cid" xmlns:w16="http://schemas.microsoft.com/office/word/2018/wordml" xmlns:w16se="http://schemas.microsoft.com/office/word/2015/wordml/symex" xmlns:wpg="http://schemas.microsoft.com/office/word/2010/wordprocessingGroup" xmlns:wpi="http://schemas.microsoft.com/office/word/2010/wordprocessingInk" xmlns:wne="http://schemas.microsoft.com/office/word/2006/wordml" xmlns:wps="http://schemas.microsoft.com/office/word/2010/wordprocessingShape" mc:Ignorable="w14 w15 w16se w16cid w16 w16cex wp14">
   <w:body>
     <w:p>
       <w:pPr>
-        <w:spacing w:after="0" w:before="41" w:line="456" w:lineRule="auto"/>
-        <w:ind w:left="120" w:right="-20" w:firstLine="0"/>
-        <w:contextualSpacing w:val="0"/>
+        <w:spacing w:before="41" w:after="0" w:line="456" w:lineRule="auto"/>
+        <w:ind w:left="120" w:right="-20"/>
         <w:rPr>
           <w:sz w:val="20"/>
           <w:szCs w:val="20"/>
@@ -14,24 +13,21 @@
       </w:pPr>
       <w:r>
         <w:rPr>
-          <w:rFonts w:ascii="Cambria" w:cs="Cambria" w:eastAsia="Cambria" w:hAnsi="Cambria"/>
-          <w:color w:val="17365d"/>
+          <w:rFonts w:ascii="Cambria" w:eastAsia="Cambria" w:hAnsi="Cambria" w:cs="Cambria"/>
+          <w:color w:val="17365D"/>
           <w:sz w:val="40"/>
           <w:szCs w:val="40"/>
-          <w:rtl w:val="0"/>
-        </w:rPr>
-        <w:t xml:space="preserve">USDOT Secure Data Commons Access Request Form</w:t>
+        </w:rPr>
+        <w:t>USDOT Secure Data Commons Access Request Form</w:t>
       </w:r>
       <w:r>
         <w:rPr>
-          <w:rtl w:val="0"/>
-        </w:rPr>
-      </w:r>
-      <w:r>
+          <w:noProof/>
+        </w:rPr>
         <mc:AlternateContent>
           <mc:Choice Requires="wpg">
             <w:drawing>
-              <wp:anchor allowOverlap="1" behindDoc="1" distB="0" distT="0" distL="0" distR="0" hidden="0" layoutInCell="1" locked="0" relativeHeight="0" simplePos="0">
+              <wp:anchor distT="0" distB="0" distL="0" distR="0" simplePos="0" relativeHeight="251658240" behindDoc="1" locked="0" layoutInCell="1" hidden="0" allowOverlap="1" wp14:anchorId="05748857" wp14:editId="629F31D1">
                 <wp:simplePos x="0" y="0"/>
                 <wp:positionH relativeFrom="margin">
                   <wp:posOffset>50800</wp:posOffset>
@@ -40,22 +36,24 @@
                   <wp:posOffset>368300</wp:posOffset>
                 </wp:positionV>
                 <wp:extent cx="6261100" cy="12700"/>
-                <wp:effectExtent b="0" l="0" r="0" t="0"/>
-                <wp:wrapSquare wrapText="bothSides" distB="0" distT="0" distL="0" distR="0"/>
-                <wp:docPr id="1" name=""/>
-                <a:graphic>
+                <wp:effectExtent l="0" t="0" r="0" b="0"/>
+                <wp:wrapSquare wrapText="bothSides" distT="0" distB="0" distL="0" distR="0"/>
+                <wp:docPr id="1" name="Group 1"/>
+                <wp:cNvGraphicFramePr/>
+                <a:graphic xmlns:a="http://schemas.openxmlformats.org/drawingml/2006/main">
                   <a:graphicData uri="http://schemas.microsoft.com/office/word/2010/wordprocessingGroup">
                     <wpg:wgp>
                       <wpg:cNvGrpSpPr/>
                       <wpg:grpSpPr>
                         <a:xfrm>
-                          <a:off x="2215450" y="3773648"/>
+                          <a:off x="0" y="0"/>
                           <a:ext cx="6261100" cy="12700"/>
                           <a:chOff x="2215450" y="3773648"/>
                           <a:chExt cx="6261100" cy="12701"/>
                         </a:xfrm>
                       </wpg:grpSpPr>
                       <wpg:grpSp>
+                        <wpg:cNvPr id="2" name="Group 2"/>
                         <wpg:cNvGrpSpPr/>
                         <wpg:grpSpPr>
                           <a:xfrm>
@@ -66,8 +64,8 @@
                           </a:xfrm>
                         </wpg:grpSpPr>
                         <wps:wsp>
+                          <wps:cNvPr id="3" name="Rectangle 3"/>
                           <wps:cNvSpPr/>
-                          <wps:cNvPr id="3" name="Shape 3"/>
                           <wps:spPr>
                             <a:xfrm>
                               <a:off x="2211958" y="3779365"/>
@@ -85,17 +83,16 @@
                             <w:txbxContent>
                               <w:p>
                                 <w:pPr>
-                                  <w:spacing w:after="0" w:before="0" w:line="240"/>
-                                  <w:ind w:left="0" w:right="0" w:firstLine="0"/>
-                                  <w:jc w:val="left"/>
+                                  <w:spacing w:after="0" w:line="240" w:lineRule="auto"/>
                                   <w:textDirection w:val="btLr"/>
                                 </w:pPr>
                               </w:p>
                             </w:txbxContent>
                           </wps:txbx>
-                          <wps:bodyPr anchorCtr="0" anchor="ctr" bIns="91425" lIns="91425" rIns="91425" wrap="square" tIns="91425"/>
+                          <wps:bodyPr wrap="square" lIns="91425" tIns="91425" rIns="91425" bIns="91425" anchor="ctr" anchorCtr="0"/>
                         </wps:wsp>
                         <wpg:grpSp>
+                          <wpg:cNvPr id="4" name="Group 4"/>
                           <wpg:cNvGrpSpPr/>
                           <wpg:grpSpPr>
                             <a:xfrm>
@@ -106,8 +103,8 @@
                             </a:xfrm>
                           </wpg:grpSpPr>
                           <wps:wsp>
+                            <wps:cNvPr id="5" name="Rectangle 5"/>
                             <wps:cNvSpPr/>
-                            <wps:cNvPr id="5" name="Shape 5"/>
                             <wps:spPr>
                               <a:xfrm>
                                 <a:off x="1410" y="599"/>
@@ -125,27 +122,30 @@
                               <w:txbxContent>
                                 <w:p>
                                   <w:pPr>
-                                    <w:spacing w:after="0" w:before="0" w:line="240"/>
-                                    <w:ind w:left="0" w:right="0" w:firstLine="0"/>
-                                    <w:jc w:val="left"/>
+                                    <w:spacing w:after="0" w:line="240" w:lineRule="auto"/>
                                     <w:textDirection w:val="btLr"/>
                                   </w:pPr>
                                 </w:p>
                               </w:txbxContent>
                             </wps:txbx>
-                            <wps:bodyPr anchorCtr="0" anchor="ctr" bIns="91425" lIns="91425" rIns="91425" wrap="square" tIns="91425"/>
+                            <wps:bodyPr wrap="square" lIns="91425" tIns="91425" rIns="91425" bIns="91425" anchor="ctr" anchorCtr="0"/>
                           </wps:wsp>
                           <wps:wsp>
+                            <wps:cNvPr id="6" name="Freeform: Shape 6"/>
                             <wps:cNvSpPr/>
-                            <wps:cNvPr id="6" name="Shape 6"/>
                             <wps:spPr>
                               <a:xfrm>
                                 <a:off x="1410" y="599"/>
                                 <a:ext cx="9871" cy="2"/>
                               </a:xfrm>
                               <a:custGeom>
+                                <a:avLst/>
+                                <a:gdLst/>
+                                <a:ahLst/>
+                                <a:cxnLst/>
+                                <a:rect l="0" t="0" r="0" b="0"/>
                                 <a:pathLst>
-                                  <a:path extrusionOk="0" h="120000" w="120000">
+                                  <a:path w="120000" h="120000" extrusionOk="0">
                                     <a:moveTo>
                                       <a:pt x="0" y="0"/>
                                     </a:moveTo>
@@ -156,17 +156,17 @@
                                 </a:pathLst>
                               </a:custGeom>
                               <a:noFill/>
-                              <a:ln cap="flat" cmpd="sng" w="13450">
+                              <a:ln w="13450" cap="flat" cmpd="sng">
                                 <a:solidFill>
                                   <a:srgbClr val="4F81BC"/>
                                 </a:solidFill>
                                 <a:prstDash val="solid"/>
                                 <a:round/>
-                                <a:headEnd len="med" w="med" type="none"/>
-                                <a:tailEnd len="med" w="med" type="none"/>
+                                <a:headEnd type="none" w="med" len="med"/>
+                                <a:tailEnd type="none" w="med" len="med"/>
                               </a:ln>
                             </wps:spPr>
-                            <wps:bodyPr anchorCtr="0" anchor="ctr" bIns="91425" lIns="91425" rIns="91425" wrap="square" tIns="91425"/>
+                            <wps:bodyPr wrap="square" lIns="91425" tIns="91425" rIns="91425" bIns="91425" anchor="ctr" anchorCtr="0"/>
                           </wps:wsp>
                         </wpg:grpSp>
                       </wpg:grpSp>
@@ -177,379 +177,349 @@
             </w:drawing>
           </mc:Choice>
           <mc:Fallback>
-            <w:drawing>
-              <wp:anchor allowOverlap="1" behindDoc="0" distB="0" distT="0" distL="0" distR="0" hidden="0" layoutInCell="1" locked="0" relativeHeight="0" simplePos="0">
-                <wp:simplePos x="0" y="0"/>
-                <wp:positionH relativeFrom="margin">
-                  <wp:posOffset>50800</wp:posOffset>
-                </wp:positionH>
-                <wp:positionV relativeFrom="paragraph">
-                  <wp:posOffset>368300</wp:posOffset>
-                </wp:positionV>
-                <wp:extent cx="6261100" cy="12700"/>
-                <wp:effectExtent b="0" l="0" r="0" t="0"/>
-                <wp:wrapSquare wrapText="bothSides" distB="0" distT="0" distL="0" distR="0"/>
-                <wp:docPr id="1" name="image2.png"/>
-                <a:graphic>
-                  <a:graphicData uri="http://schemas.openxmlformats.org/drawingml/2006/picture">
-                    <pic:pic>
-                      <pic:nvPicPr>
-                        <pic:cNvPr id="0" name="image2.png"/>
-                        <pic:cNvPicPr preferRelativeResize="0"/>
-                      </pic:nvPicPr>
-                      <pic:blipFill>
-                        <a:blip r:embed="rId6"/>
-                        <a:srcRect/>
-                        <a:stretch>
-                          <a:fillRect/>
-                        </a:stretch>
-                      </pic:blipFill>
-                      <pic:spPr>
-                        <a:xfrm>
-                          <a:off x="0" y="0"/>
-                          <a:ext cx="6261100" cy="12700"/>
-                        </a:xfrm>
-                        <a:prstGeom prst="rect"/>
-                        <a:ln/>
-                      </pic:spPr>
-                    </pic:pic>
-                  </a:graphicData>
-                </a:graphic>
-              </wp:anchor>
-            </w:drawing>
+            <w:pict>
+              <v:group w14:anchorId="05748857" id="Group 1" o:spid="_x0000_s1026" style="position:absolute;left:0;text-align:left;margin-left:4pt;margin-top:29pt;width:493pt;height:1pt;z-index:-251658240;mso-wrap-distance-left:0;mso-wrap-distance-right:0;mso-position-horizontal-relative:margin" coordorigin="22154,37736" coordsize="62611,127" o:gfxdata="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">
+                <v:group id="Group 2" o:spid="_x0000_s1027" style="position:absolute;left:22154;top:37736;width:62611;height:127" coordorigin="22119,37793" coordsize="62680,12" o:gfxdata="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">
+                  <v:rect id="Rectangle 3" o:spid="_x0000_s1028" style="position:absolute;left:22119;top:37793;width:62681;height:13;visibility:visible;mso-wrap-style:square;v-text-anchor:middle" o:gfxdata="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" filled="f" stroked="f">
+                    <v:textbox inset="2.53958mm,2.53958mm,2.53958mm,2.53958mm">
+                      <w:txbxContent>
+                        <w:p>
+                          <w:pPr>
+                            <w:spacing w:after="0" w:line="240" w:lineRule="auto"/>
+                            <w:textDirection w:val="btLr"/>
+                          </w:pPr>
+                        </w:p>
+                      </w:txbxContent>
+                    </v:textbox>
+                  </v:rect>
+                  <v:group id="Group 4" o:spid="_x0000_s1029" style="position:absolute;left:22119;top:37793;width:62681;height:13" coordorigin="1410,599" coordsize="9871,2" o:gfxdata="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">
+                    <v:rect id="Rectangle 5" o:spid="_x0000_s1030" style="position:absolute;left:1410;top:599;width:9850;height:0;visibility:visible;mso-wrap-style:square;v-text-anchor:middle" o:gfxdata="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" filled="f" stroked="f">
+                      <v:textbox inset="2.53958mm,2.53958mm,2.53958mm,2.53958mm">
+                        <w:txbxContent>
+                          <w:p>
+                            <w:pPr>
+                              <w:spacing w:after="0" w:line="240" w:lineRule="auto"/>
+                              <w:textDirection w:val="btLr"/>
+                            </w:pPr>
+                          </w:p>
+                        </w:txbxContent>
+                      </v:textbox>
+                    </v:rect>
+                    <v:shape id="Freeform: Shape 6" o:spid="_x0000_s1031" style="position:absolute;left:1410;top:599;width:9871;height:2;visibility:visible;mso-wrap-style:square;v-text-anchor:middle" coordsize="120000,120000" o:gfxdata="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" path="m,l120000,e" filled="f" strokecolor="#4f81bc" strokeweight=".37361mm">
+                      <v:path arrowok="t" o:extrusionok="f" textboxrect="0,0,120000,120000"/>
+                    </v:shape>
+                  </v:group>
+                </v:group>
+                <w10:wrap type="square" anchorx="margin"/>
+              </v:group>
+            </w:pict>
           </mc:Fallback>
         </mc:AlternateContent>
       </w:r>
     </w:p>
     <w:p>
       <w:pPr>
-        <w:spacing w:after="0" w:before="29" w:line="251" w:lineRule="auto"/>
-        <w:ind w:left="120" w:right="-20" w:firstLine="0"/>
-        <w:contextualSpacing w:val="0"/>
-        <w:rPr>
-          <w:rFonts w:ascii="Cambria" w:cs="Cambria" w:eastAsia="Cambria" w:hAnsi="Cambria"/>
+        <w:spacing w:before="29" w:after="0" w:line="251" w:lineRule="auto"/>
+        <w:ind w:left="120" w:right="-20"/>
+        <w:rPr>
+          <w:rFonts w:ascii="Cambria" w:eastAsia="Cambria" w:hAnsi="Cambria" w:cs="Cambria"/>
         </w:rPr>
       </w:pPr>
       <w:r>
         <w:rPr>
-          <w:rFonts w:ascii="Cambria" w:cs="Cambria" w:eastAsia="Cambria" w:hAnsi="Cambria"/>
-          <w:rtl w:val="0"/>
-        </w:rPr>
-        <w:t xml:space="preserve">Please complete this Form and email a signed copy to</w:t>
+          <w:rFonts w:ascii="Cambria" w:eastAsia="Cambria" w:hAnsi="Cambria" w:cs="Cambria"/>
+        </w:rPr>
+        <w:t>Please complete this Form and email a signed copy to</w:t>
       </w:r>
       <w:r>
         <w:rPr>
-          <w:rFonts w:ascii="Cambria" w:cs="Cambria" w:eastAsia="Cambria" w:hAnsi="Cambria"/>
-          <w:color w:val="0000ff"/>
-          <w:rtl w:val="0"/>
+          <w:rFonts w:ascii="Cambria" w:eastAsia="Cambria" w:hAnsi="Cambria" w:cs="Cambria"/>
+          <w:color w:val="0000FF"/>
         </w:rPr>
         <w:t xml:space="preserve"> </w:t>
       </w:r>
-      <w:hyperlink r:id="rId7">
+      <w:hyperlink r:id="rId5" w:history="1">
         <w:r>
           <w:rPr>
-            <w:rFonts w:ascii="Cambria" w:cs="Cambria" w:eastAsia="Cambria" w:hAnsi="Cambria"/>
-            <w:color w:val="1155cc"/>
-            <w:u w:val="single"/>
-            <w:rtl w:val="0"/>
+            <w:rStyle w:val="Hyperlink"/>
+            <w:rFonts w:ascii="Cambria" w:eastAsia="Cambria" w:hAnsi="Cambria" w:cs="Cambria"/>
           </w:rPr>
-          <w:t xml:space="preserve">support@securedatacommons.com</w:t>
+          <w:t>sdc-suppo</w:t>
+        </w:r>
+        <w:r>
+          <w:rPr>
+            <w:rStyle w:val="Hyperlink"/>
+            <w:rFonts w:ascii="Cambria" w:eastAsia="Cambria" w:hAnsi="Cambria" w:cs="Cambria"/>
+          </w:rPr>
+          <w:t>r</w:t>
+        </w:r>
+        <w:r>
+          <w:rPr>
+            <w:rStyle w:val="Hyperlink"/>
+            <w:rFonts w:ascii="Cambria" w:eastAsia="Cambria" w:hAnsi="Cambria" w:cs="Cambria"/>
+          </w:rPr>
+          <w:t>t@dot.gov</w:t>
         </w:r>
       </w:hyperlink>
       <w:r>
         <w:rPr>
-          <w:rFonts w:ascii="Cambria" w:cs="Cambria" w:eastAsia="Cambria" w:hAnsi="Cambria"/>
-          <w:color w:val="0000ff"/>
-          <w:rtl w:val="0"/>
-        </w:rPr>
-        <w:t xml:space="preserve"> .</w:t>
+          <w:rFonts w:ascii="Cambria" w:eastAsia="Cambria" w:hAnsi="Cambria" w:cs="Cambria"/>
+          <w:color w:val="0000FF"/>
+        </w:rPr>
+        <w:t>.</w:t>
       </w:r>
       <w:r>
         <w:rPr>
-          <w:rFonts w:ascii="Cambria" w:cs="Cambria" w:eastAsia="Cambria" w:hAnsi="Cambria"/>
-          <w:rtl w:val="0"/>
-        </w:rPr>
-        <w:t xml:space="preserve">Thank you!</w:t>
+          <w:rFonts w:ascii="Cambria" w:eastAsia="Cambria" w:hAnsi="Cambria" w:cs="Cambria"/>
+        </w:rPr>
+        <w:t>Thank you!</w:t>
       </w:r>
     </w:p>
     <w:p>
       <w:pPr>
-        <w:spacing w:after="0" w:before="6" w:line="280" w:lineRule="auto"/>
-        <w:contextualSpacing w:val="0"/>
+        <w:spacing w:before="6" w:after="0" w:line="280" w:lineRule="auto"/>
         <w:rPr>
           <w:sz w:val="28"/>
           <w:szCs w:val="28"/>
         </w:rPr>
       </w:pPr>
+    </w:p>
+    <w:p>
+      <w:pPr>
+        <w:spacing w:before="29" w:after="0" w:line="251" w:lineRule="auto"/>
+        <w:ind w:left="120" w:right="-20"/>
+        <w:rPr>
+          <w:rFonts w:ascii="Cambria" w:eastAsia="Cambria" w:hAnsi="Cambria" w:cs="Cambria"/>
+        </w:rPr>
+      </w:pPr>
       <w:r>
         <w:rPr>
-          <w:rtl w:val="0"/>
-        </w:rPr>
+          <w:rFonts w:ascii="Cambria" w:eastAsia="Cambria" w:hAnsi="Cambria" w:cs="Cambria"/>
+          <w:b/>
+        </w:rPr>
+        <w:t>USER INFORMATION</w:t>
       </w:r>
     </w:p>
     <w:p>
       <w:pPr>
-        <w:spacing w:after="0" w:before="29" w:line="251" w:lineRule="auto"/>
-        <w:ind w:left="120" w:right="-20" w:firstLine="0"/>
-        <w:contextualSpacing w:val="0"/>
-        <w:rPr>
-          <w:rFonts w:ascii="Cambria" w:cs="Cambria" w:eastAsia="Cambria" w:hAnsi="Cambria"/>
-        </w:rPr>
-      </w:pPr>
-      <w:r>
-        <w:rPr>
-          <w:rFonts w:ascii="Cambria" w:cs="Cambria" w:eastAsia="Cambria" w:hAnsi="Cambria"/>
-          <w:b w:val="1"/>
-          <w:rtl w:val="0"/>
-        </w:rPr>
-        <w:t xml:space="preserve">USER INFORMATION</w:t>
-      </w:r>
-      <w:r>
-        <w:rPr>
-          <w:rtl w:val="0"/>
-        </w:rPr>
-      </w:r>
-    </w:p>
-    <w:p>
-      <w:pPr>
-        <w:spacing w:after="0" w:before="7" w:line="240" w:lineRule="auto"/>
-        <w:contextualSpacing w:val="0"/>
+        <w:spacing w:before="7" w:after="0" w:line="240" w:lineRule="auto"/>
         <w:rPr>
           <w:sz w:val="24"/>
           <w:szCs w:val="24"/>
         </w:rPr>
       </w:pPr>
-      <w:r>
-        <w:rPr>
-          <w:rtl w:val="0"/>
-        </w:rPr>
-      </w:r>
     </w:p>
     <w:tbl>
       <w:tblPr>
-        <w:tblStyle w:val="Table1"/>
-        <w:tblW w:w="9577.0" w:type="dxa"/>
-        <w:jc w:val="left"/>
-        <w:tblInd w:w="109.0" w:type="dxa"/>
+        <w:tblStyle w:val="a"/>
+        <w:tblW w:w="9577" w:type="dxa"/>
+        <w:tblInd w:w="109" w:type="dxa"/>
         <w:tblLayout w:type="fixed"/>
-        <w:tblLook w:val="0000"/>
+        <w:tblLook w:val="0000" w:firstRow="0" w:lastRow="0" w:firstColumn="0" w:lastColumn="0" w:noHBand="0" w:noVBand="0"/>
       </w:tblPr>
       <w:tblGrid>
         <w:gridCol w:w="4788"/>
         <w:gridCol w:w="4789"/>
-        <w:tblGridChange w:id="0">
-          <w:tblGrid>
-            <w:gridCol w:w="4788"/>
-            <w:gridCol w:w="4789"/>
-          </w:tblGrid>
-        </w:tblGridChange>
       </w:tblGrid>
       <w:tr>
         <w:trPr>
-          <w:trHeight w:val="340" w:hRule="atLeast"/>
+          <w:trHeight w:val="340"/>
         </w:trPr>
         <w:tc>
           <w:tcPr>
+            <w:tcW w:w="4788" w:type="dxa"/>
             <w:tcBorders>
-              <w:top w:color="000000" w:space="0" w:sz="4" w:val="single"/>
-              <w:left w:color="000000" w:space="0" w:sz="4" w:val="single"/>
-              <w:bottom w:color="000000" w:space="0" w:sz="4" w:val="single"/>
-              <w:right w:color="000000" w:space="0" w:sz="4" w:val="single"/>
+              <w:top w:val="single" w:sz="4" w:space="0" w:color="000000"/>
+              <w:left w:val="single" w:sz="4" w:space="0" w:color="000000"/>
+              <w:bottom w:val="single" w:sz="4" w:space="0" w:color="000000"/>
+              <w:right w:val="single" w:sz="4" w:space="0" w:color="000000"/>
             </w:tcBorders>
           </w:tcPr>
           <w:p>
             <w:pPr>
               <w:spacing w:after="0" w:line="255" w:lineRule="auto"/>
-              <w:ind w:left="102" w:right="-20" w:firstLine="0"/>
-              <w:contextualSpacing w:val="0"/>
-              <w:rPr>
-                <w:rFonts w:ascii="Cambria" w:cs="Cambria" w:eastAsia="Cambria" w:hAnsi="Cambria"/>
+              <w:ind w:left="102" w:right="-20"/>
+              <w:rPr>
+                <w:rFonts w:ascii="Cambria" w:eastAsia="Cambria" w:hAnsi="Cambria" w:cs="Cambria"/>
               </w:rPr>
             </w:pPr>
             <w:r>
               <w:rPr>
-                <w:rFonts w:ascii="Cambria" w:cs="Cambria" w:eastAsia="Cambria" w:hAnsi="Cambria"/>
-                <w:rtl w:val="0"/>
-              </w:rPr>
-              <w:t xml:space="preserve">Name:</w:t>
+                <w:rFonts w:ascii="Cambria" w:eastAsia="Cambria" w:hAnsi="Cambria" w:cs="Cambria"/>
+              </w:rPr>
+              <w:t>Name:</w:t>
             </w:r>
           </w:p>
         </w:tc>
         <w:tc>
           <w:tcPr>
+            <w:tcW w:w="4789" w:type="dxa"/>
             <w:tcBorders>
-              <w:top w:color="000000" w:space="0" w:sz="4" w:val="single"/>
-              <w:left w:color="000000" w:space="0" w:sz="4" w:val="single"/>
-              <w:bottom w:color="000000" w:space="0" w:sz="4" w:val="single"/>
-              <w:right w:color="000000" w:space="0" w:sz="4" w:val="single"/>
+              <w:top w:val="single" w:sz="4" w:space="0" w:color="000000"/>
+              <w:left w:val="single" w:sz="4" w:space="0" w:color="000000"/>
+              <w:bottom w:val="single" w:sz="4" w:space="0" w:color="000000"/>
+              <w:right w:val="single" w:sz="4" w:space="0" w:color="000000"/>
             </w:tcBorders>
           </w:tcPr>
           <w:p>
             <w:pPr>
               <w:spacing w:after="0" w:line="255" w:lineRule="auto"/>
-              <w:ind w:left="102" w:right="-20" w:firstLine="0"/>
-              <w:contextualSpacing w:val="0"/>
-              <w:rPr>
-                <w:rFonts w:ascii="Cambria" w:cs="Cambria" w:eastAsia="Cambria" w:hAnsi="Cambria"/>
+              <w:ind w:left="102" w:right="-20"/>
+              <w:rPr>
+                <w:rFonts w:ascii="Cambria" w:eastAsia="Cambria" w:hAnsi="Cambria" w:cs="Cambria"/>
               </w:rPr>
             </w:pPr>
             <w:r>
               <w:rPr>
-                <w:rFonts w:ascii="Cambria" w:cs="Cambria" w:eastAsia="Cambria" w:hAnsi="Cambria"/>
-                <w:rtl w:val="0"/>
-              </w:rPr>
-              <w:t xml:space="preserve">Address:</w:t>
+                <w:rFonts w:ascii="Cambria" w:eastAsia="Cambria" w:hAnsi="Cambria" w:cs="Cambria"/>
+              </w:rPr>
+              <w:t>Address:</w:t>
             </w:r>
           </w:p>
         </w:tc>
       </w:tr>
       <w:tr>
         <w:trPr>
-          <w:trHeight w:val="360" w:hRule="atLeast"/>
+          <w:trHeight w:val="360"/>
         </w:trPr>
         <w:tc>
           <w:tcPr>
+            <w:tcW w:w="4788" w:type="dxa"/>
             <w:tcBorders>
-              <w:top w:color="000000" w:space="0" w:sz="4" w:val="single"/>
-              <w:left w:color="000000" w:space="0" w:sz="4" w:val="single"/>
-              <w:bottom w:color="000000" w:space="0" w:sz="4" w:val="single"/>
-              <w:right w:color="000000" w:space="0" w:sz="4" w:val="single"/>
+              <w:top w:val="single" w:sz="4" w:space="0" w:color="000000"/>
+              <w:left w:val="single" w:sz="4" w:space="0" w:color="000000"/>
+              <w:bottom w:val="single" w:sz="4" w:space="0" w:color="000000"/>
+              <w:right w:val="single" w:sz="4" w:space="0" w:color="000000"/>
             </w:tcBorders>
           </w:tcPr>
           <w:p>
             <w:pPr>
               <w:spacing w:after="0" w:line="255" w:lineRule="auto"/>
-              <w:ind w:left="102" w:right="-20" w:firstLine="0"/>
-              <w:contextualSpacing w:val="0"/>
-              <w:rPr>
-                <w:rFonts w:ascii="Cambria" w:cs="Cambria" w:eastAsia="Cambria" w:hAnsi="Cambria"/>
+              <w:ind w:left="102" w:right="-20"/>
+              <w:rPr>
+                <w:rFonts w:ascii="Cambria" w:eastAsia="Cambria" w:hAnsi="Cambria" w:cs="Cambria"/>
               </w:rPr>
             </w:pPr>
             <w:r>
               <w:rPr>
-                <w:rFonts w:ascii="Cambria" w:cs="Cambria" w:eastAsia="Cambria" w:hAnsi="Cambria"/>
-                <w:rtl w:val="0"/>
-              </w:rPr>
-              <w:t xml:space="preserve">Email:</w:t>
+                <w:rFonts w:ascii="Cambria" w:eastAsia="Cambria" w:hAnsi="Cambria" w:cs="Cambria"/>
+              </w:rPr>
+              <w:t>Email:</w:t>
             </w:r>
           </w:p>
         </w:tc>
         <w:tc>
           <w:tcPr>
+            <w:tcW w:w="4789" w:type="dxa"/>
             <w:tcBorders>
-              <w:top w:color="000000" w:space="0" w:sz="4" w:val="single"/>
-              <w:left w:color="000000" w:space="0" w:sz="4" w:val="single"/>
-              <w:bottom w:color="000000" w:space="0" w:sz="4" w:val="single"/>
-              <w:right w:color="000000" w:space="0" w:sz="4" w:val="single"/>
+              <w:top w:val="single" w:sz="4" w:space="0" w:color="000000"/>
+              <w:left w:val="single" w:sz="4" w:space="0" w:color="000000"/>
+              <w:bottom w:val="single" w:sz="4" w:space="0" w:color="000000"/>
+              <w:right w:val="single" w:sz="4" w:space="0" w:color="000000"/>
             </w:tcBorders>
           </w:tcPr>
           <w:p>
             <w:pPr>
               <w:spacing w:after="0" w:line="255" w:lineRule="auto"/>
-              <w:ind w:left="102" w:right="-20" w:firstLine="0"/>
-              <w:contextualSpacing w:val="0"/>
-              <w:rPr>
-                <w:rFonts w:ascii="Cambria" w:cs="Cambria" w:eastAsia="Cambria" w:hAnsi="Cambria"/>
+              <w:ind w:left="102" w:right="-20"/>
+              <w:rPr>
+                <w:rFonts w:ascii="Cambria" w:eastAsia="Cambria" w:hAnsi="Cambria" w:cs="Cambria"/>
               </w:rPr>
             </w:pPr>
             <w:r>
               <w:rPr>
-                <w:rFonts w:ascii="Cambria" w:cs="Cambria" w:eastAsia="Cambria" w:hAnsi="Cambria"/>
-                <w:rtl w:val="0"/>
-              </w:rPr>
-              <w:t xml:space="preserve">Phone:</w:t>
+                <w:rFonts w:ascii="Cambria" w:eastAsia="Cambria" w:hAnsi="Cambria" w:cs="Cambria"/>
+              </w:rPr>
+              <w:t>Phone:</w:t>
             </w:r>
           </w:p>
         </w:tc>
       </w:tr>
       <w:tr>
         <w:trPr>
-          <w:trHeight w:val="360" w:hRule="atLeast"/>
+          <w:trHeight w:val="360"/>
         </w:trPr>
         <w:tc>
           <w:tcPr>
+            <w:tcW w:w="4788" w:type="dxa"/>
             <w:tcBorders>
-              <w:top w:color="000000" w:space="0" w:sz="4" w:val="single"/>
-              <w:left w:color="000000" w:space="0" w:sz="4" w:val="single"/>
-              <w:bottom w:color="000000" w:space="0" w:sz="4" w:val="single"/>
-              <w:right w:color="000000" w:space="0" w:sz="4" w:val="single"/>
+              <w:top w:val="single" w:sz="4" w:space="0" w:color="000000"/>
+              <w:left w:val="single" w:sz="4" w:space="0" w:color="000000"/>
+              <w:bottom w:val="single" w:sz="4" w:space="0" w:color="000000"/>
+              <w:right w:val="single" w:sz="4" w:space="0" w:color="000000"/>
             </w:tcBorders>
           </w:tcPr>
           <w:p>
             <w:pPr>
               <w:spacing w:after="0" w:line="255" w:lineRule="auto"/>
-              <w:ind w:left="102" w:right="-20" w:firstLine="0"/>
-              <w:contextualSpacing w:val="0"/>
-              <w:rPr>
-                <w:rFonts w:ascii="Cambria" w:cs="Cambria" w:eastAsia="Cambria" w:hAnsi="Cambria"/>
+              <w:ind w:left="102" w:right="-20"/>
+              <w:rPr>
+                <w:rFonts w:ascii="Cambria" w:eastAsia="Cambria" w:hAnsi="Cambria" w:cs="Cambria"/>
               </w:rPr>
             </w:pPr>
             <w:r>
               <w:rPr>
-                <w:rFonts w:ascii="Cambria" w:cs="Cambria" w:eastAsia="Cambria" w:hAnsi="Cambria"/>
-                <w:rtl w:val="0"/>
-              </w:rPr>
-              <w:t xml:space="preserve">Organization/Company:</w:t>
+                <w:rFonts w:ascii="Cambria" w:eastAsia="Cambria" w:hAnsi="Cambria" w:cs="Cambria"/>
+              </w:rPr>
+              <w:t>Organization/Company:</w:t>
             </w:r>
           </w:p>
         </w:tc>
         <w:tc>
           <w:tcPr>
+            <w:tcW w:w="4789" w:type="dxa"/>
             <w:tcBorders>
-              <w:top w:color="000000" w:space="0" w:sz="4" w:val="single"/>
-              <w:left w:color="000000" w:space="0" w:sz="4" w:val="single"/>
-              <w:bottom w:color="000000" w:space="0" w:sz="4" w:val="single"/>
-              <w:right w:color="000000" w:space="0" w:sz="4" w:val="single"/>
+              <w:top w:val="single" w:sz="4" w:space="0" w:color="000000"/>
+              <w:left w:val="single" w:sz="4" w:space="0" w:color="000000"/>
+              <w:bottom w:val="single" w:sz="4" w:space="0" w:color="000000"/>
+              <w:right w:val="single" w:sz="4" w:space="0" w:color="000000"/>
             </w:tcBorders>
           </w:tcPr>
           <w:p>
             <w:pPr>
               <w:spacing w:after="0" w:line="255" w:lineRule="auto"/>
-              <w:ind w:left="102" w:right="-20" w:firstLine="0"/>
-              <w:contextualSpacing w:val="0"/>
-              <w:rPr>
-                <w:rFonts w:ascii="Cambria" w:cs="Cambria" w:eastAsia="Cambria" w:hAnsi="Cambria"/>
+              <w:ind w:left="102" w:right="-20"/>
+              <w:rPr>
+                <w:rFonts w:ascii="Cambria" w:eastAsia="Cambria" w:hAnsi="Cambria" w:cs="Cambria"/>
               </w:rPr>
             </w:pPr>
             <w:r>
               <w:rPr>
-                <w:rFonts w:ascii="Cambria" w:cs="Cambria" w:eastAsia="Cambria" w:hAnsi="Cambria"/>
-                <w:rtl w:val="0"/>
-              </w:rPr>
-              <w:t xml:space="preserve">Role/Position:</w:t>
+                <w:rFonts w:ascii="Cambria" w:eastAsia="Cambria" w:hAnsi="Cambria" w:cs="Cambria"/>
+              </w:rPr>
+              <w:t>Role/Position:</w:t>
             </w:r>
           </w:p>
         </w:tc>
       </w:tr>
       <w:tr>
         <w:trPr>
-          <w:trHeight w:val="360" w:hRule="atLeast"/>
+          <w:trHeight w:val="360"/>
         </w:trPr>
         <w:tc>
           <w:tcPr>
+            <w:tcW w:w="9577" w:type="dxa"/>
             <w:gridSpan w:val="2"/>
             <w:tcBorders>
-              <w:top w:color="000000" w:space="0" w:sz="4" w:val="single"/>
-              <w:left w:color="000000" w:space="0" w:sz="4" w:val="single"/>
-              <w:bottom w:color="000000" w:space="0" w:sz="4" w:val="single"/>
-              <w:right w:color="000000" w:space="0" w:sz="4" w:val="single"/>
+              <w:top w:val="single" w:sz="4" w:space="0" w:color="000000"/>
+              <w:left w:val="single" w:sz="4" w:space="0" w:color="000000"/>
+              <w:bottom w:val="single" w:sz="4" w:space="0" w:color="000000"/>
+              <w:right w:val="single" w:sz="4" w:space="0" w:color="000000"/>
             </w:tcBorders>
           </w:tcPr>
           <w:p>
             <w:pPr>
               <w:spacing w:after="0" w:line="255" w:lineRule="auto"/>
-              <w:ind w:left="102" w:right="-20" w:firstLine="0"/>
-              <w:contextualSpacing w:val="0"/>
-              <w:rPr>
-                <w:rFonts w:ascii="Cambria" w:cs="Cambria" w:eastAsia="Cambria" w:hAnsi="Cambria"/>
+              <w:ind w:left="102" w:right="-20"/>
+              <w:rPr>
+                <w:rFonts w:ascii="Cambria" w:eastAsia="Cambria" w:hAnsi="Cambria" w:cs="Cambria"/>
               </w:rPr>
             </w:pPr>
             <w:r>
               <w:rPr>
-                <w:rFonts w:ascii="Cambria" w:cs="Cambria" w:eastAsia="Cambria" w:hAnsi="Cambria"/>
-                <w:rtl w:val="0"/>
-              </w:rPr>
-              <w:t xml:space="preserve">Rationale for Requesting Access:</w:t>
+                <w:rFonts w:ascii="Cambria" w:eastAsia="Cambria" w:hAnsi="Cambria" w:cs="Cambria"/>
+              </w:rPr>
+              <w:t>Rationale for Requesting Access:</w:t>
             </w:r>
           </w:p>
         </w:tc>
@@ -557,98 +527,96 @@
     </w:tbl>
     <w:p>
       <w:pPr>
-        <w:spacing w:after="0" w:before="29" w:line="240" w:lineRule="auto"/>
-        <w:ind w:left="120" w:right="-20" w:firstLine="0"/>
-        <w:contextualSpacing w:val="0"/>
-        <w:rPr>
-          <w:rFonts w:ascii="Cambria" w:cs="Cambria" w:eastAsia="Cambria" w:hAnsi="Cambria"/>
-          <w:b w:val="1"/>
+        <w:spacing w:before="29" w:after="0" w:line="240" w:lineRule="auto"/>
+        <w:ind w:left="120" w:right="-20"/>
+        <w:rPr>
+          <w:rFonts w:ascii="Cambria" w:eastAsia="Cambria" w:hAnsi="Cambria" w:cs="Cambria"/>
+          <w:b/>
+        </w:rPr>
+      </w:pPr>
+    </w:p>
+    <w:p>
+      <w:pPr>
+        <w:spacing w:before="29" w:after="0" w:line="240" w:lineRule="auto"/>
+        <w:ind w:left="120" w:right="-20"/>
+        <w:rPr>
+          <w:rFonts w:ascii="Cambria" w:eastAsia="Cambria" w:hAnsi="Cambria" w:cs="Cambria"/>
         </w:rPr>
       </w:pPr>
       <w:r>
         <w:rPr>
-          <w:rtl w:val="0"/>
-        </w:rPr>
+          <w:rFonts w:ascii="Cambria" w:eastAsia="Cambria" w:hAnsi="Cambria" w:cs="Cambria"/>
+          <w:b/>
+        </w:rPr>
+        <w:t>USER ACKNOWLEDGMENT</w:t>
       </w:r>
     </w:p>
     <w:p>
       <w:pPr>
-        <w:spacing w:after="0" w:before="29" w:line="240" w:lineRule="auto"/>
-        <w:ind w:left="120" w:right="-20" w:firstLine="0"/>
-        <w:contextualSpacing w:val="0"/>
-        <w:rPr>
-          <w:rFonts w:ascii="Cambria" w:cs="Cambria" w:eastAsia="Cambria" w:hAnsi="Cambria"/>
-        </w:rPr>
-      </w:pPr>
-      <w:r>
-        <w:rPr>
-          <w:rFonts w:ascii="Cambria" w:cs="Cambria" w:eastAsia="Cambria" w:hAnsi="Cambria"/>
-          <w:b w:val="1"/>
-          <w:rtl w:val="0"/>
-        </w:rPr>
-        <w:t xml:space="preserve">USER ACKNOWLEDGMENT</w:t>
-      </w:r>
-      <w:r>
-        <w:rPr>
-          <w:rtl w:val="0"/>
-        </w:rPr>
-      </w:r>
-    </w:p>
-    <w:p>
-      <w:pPr>
         <w:tabs>
           <w:tab w:val="left" w:pos="3680"/>
         </w:tabs>
-        <w:spacing w:after="0" w:before="6" w:lineRule="auto"/>
-        <w:ind w:left="120" w:right="410" w:firstLine="0"/>
-        <w:contextualSpacing w:val="0"/>
-        <w:rPr>
-          <w:rFonts w:ascii="Cambria" w:cs="Cambria" w:eastAsia="Cambria" w:hAnsi="Cambria"/>
+        <w:spacing w:before="6" w:after="0"/>
+        <w:ind w:left="120" w:right="410"/>
+        <w:rPr>
+          <w:rFonts w:ascii="Cambria" w:eastAsia="Cambria" w:hAnsi="Cambria" w:cs="Cambria"/>
           <w:color w:val="292324"/>
         </w:rPr>
       </w:pPr>
       <w:r>
         <w:rPr>
-          <w:rFonts w:ascii="Cambria" w:cs="Cambria" w:eastAsia="Cambria" w:hAnsi="Cambria"/>
+          <w:rFonts w:ascii="Cambria" w:eastAsia="Cambria" w:hAnsi="Cambria" w:cs="Cambria"/>
           <w:color w:val="292324"/>
-          <w:rtl w:val="0"/>
-        </w:rPr>
-        <w:t xml:space="preserve">I certify that I,  </w:t>
+        </w:rPr>
+        <w:t xml:space="preserve">I certify that </w:t>
+      </w:r>
+      <w:proofErr w:type="gramStart"/>
+      <w:r>
+        <w:rPr>
+          <w:rFonts w:ascii="Cambria" w:eastAsia="Cambria" w:hAnsi="Cambria" w:cs="Cambria"/>
+          <w:color w:val="292324"/>
+        </w:rPr>
+        <w:t xml:space="preserve">I,  </w:t>
       </w:r>
       <w:r>
         <w:rPr>
-          <w:rFonts w:ascii="Cambria" w:cs="Cambria" w:eastAsia="Cambria" w:hAnsi="Cambria"/>
+          <w:rFonts w:ascii="Cambria" w:eastAsia="Cambria" w:hAnsi="Cambria" w:cs="Cambria"/>
           <w:color w:val="292324"/>
           <w:u w:val="single"/>
-          <w:rtl w:val="0"/>
-        </w:rPr>
-        <w:t xml:space="preserve">_________________________________________</w:t>
+        </w:rPr>
+        <w:t>_</w:t>
+      </w:r>
+      <w:proofErr w:type="gramEnd"/>
+      <w:r>
+        <w:rPr>
+          <w:rFonts w:ascii="Cambria" w:eastAsia="Cambria" w:hAnsi="Cambria" w:cs="Cambria"/>
+          <w:color w:val="292324"/>
+          <w:u w:val="single"/>
+        </w:rPr>
+        <w:t>________________________________________</w:t>
       </w:r>
       <w:r>
         <w:rPr>
-          <w:rFonts w:ascii="Cambria" w:cs="Cambria" w:eastAsia="Cambria" w:hAnsi="Cambria"/>
+          <w:rFonts w:ascii="Cambria" w:eastAsia="Cambria" w:hAnsi="Cambria" w:cs="Cambria"/>
           <w:color w:val="292324"/>
-          <w:rtl w:val="0"/>
         </w:rPr>
         <w:t xml:space="preserve"> will adhere to all applicable USDOT standards and OCIO policies </w:t>
       </w:r>
       <w:r>
         <w:rPr>
-          <w:rFonts w:ascii="Cambria" w:cs="Cambria" w:eastAsia="Cambria" w:hAnsi="Cambria"/>
+          <w:rFonts w:ascii="Cambria" w:eastAsia="Cambria" w:hAnsi="Cambria" w:cs="Cambria"/>
           <w:color w:val="292324"/>
           <w:highlight w:val="yellow"/>
           <w:u w:val="single"/>
-          <w:rtl w:val="0"/>
-        </w:rPr>
-        <w:t xml:space="preserve">(We need a link or data agreement from Emily)</w:t>
+        </w:rPr>
+        <w:t>(We need a link or data agreement from Emily)</w:t>
       </w:r>
       <w:r>
         <w:rPr>
-          <w:rFonts w:ascii="Cambria" w:cs="Cambria" w:eastAsia="Cambria" w:hAnsi="Cambria"/>
+          <w:rFonts w:ascii="Cambria" w:eastAsia="Cambria" w:hAnsi="Cambria" w:cs="Cambria"/>
           <w:color w:val="292324"/>
-          <w:rtl w:val="0"/>
-        </w:rPr>
-        <w:t xml:space="preserve">.  I acknowledge that my use of the system is subject to the terms of:</w:t>
+        </w:rPr>
+        <w:t>.  I acknowledge that my use of the system is subject to the terms of:</w:t>
       </w:r>
     </w:p>
     <w:p>
@@ -660,23 +628,16 @@
         <w:tabs>
           <w:tab w:val="left" w:pos="3680"/>
         </w:tabs>
-        <w:spacing w:after="0" w:before="0" w:lineRule="auto"/>
-        <w:ind w:left="840" w:right="410" w:hanging="360"/>
-        <w:contextualSpacing w:val="1"/>
-        <w:rPr/>
+        <w:spacing w:after="0"/>
+        <w:ind w:right="410"/>
+        <w:contextualSpacing/>
       </w:pPr>
       <w:r>
         <w:rPr>
-          <w:rFonts w:ascii="Cambria" w:cs="Cambria" w:eastAsia="Cambria" w:hAnsi="Cambria"/>
+          <w:rFonts w:ascii="Cambria" w:eastAsia="Cambria" w:hAnsi="Cambria" w:cs="Cambria"/>
           <w:color w:val="292324"/>
-          <w:rtl w:val="0"/>
         </w:rPr>
         <w:t xml:space="preserve">the Amendment Applicable to U.S. Government users/Members addendum, which is available upon request from OCIO.  </w:t>
-      </w:r>
-      <w:r>
-        <w:rPr>
-          <w:rtl w:val="0"/>
-        </w:rPr>
       </w:r>
     </w:p>
     <w:p>
@@ -684,182 +645,144 @@
         <w:tabs>
           <w:tab w:val="left" w:pos="3680"/>
         </w:tabs>
-        <w:spacing w:after="0" w:before="6" w:lineRule="auto"/>
-        <w:ind w:left="120" w:right="410" w:firstLine="0"/>
-        <w:contextualSpacing w:val="0"/>
-        <w:rPr>
-          <w:rFonts w:ascii="Cambria" w:cs="Cambria" w:eastAsia="Cambria" w:hAnsi="Cambria"/>
+        <w:spacing w:before="6" w:after="0"/>
+        <w:ind w:left="120" w:right="410"/>
+        <w:rPr>
+          <w:rFonts w:ascii="Cambria" w:eastAsia="Cambria" w:hAnsi="Cambria" w:cs="Cambria"/>
           <w:color w:val="292324"/>
         </w:rPr>
       </w:pPr>
+    </w:p>
+    <w:p>
+      <w:pPr>
+        <w:tabs>
+          <w:tab w:val="left" w:pos="3680"/>
+        </w:tabs>
+        <w:spacing w:before="6" w:after="0"/>
+        <w:ind w:left="120" w:right="410"/>
+        <w:rPr>
+          <w:rFonts w:ascii="Cambria" w:eastAsia="Cambria" w:hAnsi="Cambria" w:cs="Cambria"/>
+        </w:rPr>
+      </w:pPr>
       <w:r>
         <w:rPr>
-          <w:rtl w:val="0"/>
-        </w:rPr>
+          <w:rFonts w:ascii="Cambria" w:eastAsia="Cambria" w:hAnsi="Cambria" w:cs="Cambria"/>
+          <w:color w:val="292324"/>
+        </w:rPr>
+        <w:t>I acknowledge that data from and analysis of the SDC POC may not be publicly disclosed without prior consent from DOT, OCIO, the OST Office of</w:t>
+      </w:r>
+      <w:r>
+        <w:rPr>
+          <w:rFonts w:ascii="Cambria" w:eastAsia="Cambria" w:hAnsi="Cambria" w:cs="Cambria"/>
+          <w:color w:val="292324"/>
+        </w:rPr>
+        <w:t xml:space="preserve"> Public Affairs.</w:t>
       </w:r>
     </w:p>
     <w:p>
       <w:pPr>
-        <w:tabs>
-          <w:tab w:val="left" w:pos="3680"/>
-        </w:tabs>
-        <w:spacing w:after="0" w:before="6" w:lineRule="auto"/>
-        <w:ind w:left="120" w:right="410" w:firstLine="0"/>
-        <w:contextualSpacing w:val="0"/>
-        <w:rPr>
-          <w:rFonts w:ascii="Cambria" w:cs="Cambria" w:eastAsia="Cambria" w:hAnsi="Cambria"/>
-        </w:rPr>
-      </w:pPr>
-      <w:r>
-        <w:rPr>
-          <w:rFonts w:ascii="Cambria" w:cs="Cambria" w:eastAsia="Cambria" w:hAnsi="Cambria"/>
-          <w:color w:val="292324"/>
-          <w:rtl w:val="0"/>
-        </w:rPr>
-        <w:t xml:space="preserve">I acknowledge that data from and analysis of the SDC POC may not be publicly disclosed without prior consent from DOT, OCIO, the OST Office of Public Affairs.</w:t>
-      </w:r>
-      <w:r>
-        <w:rPr>
-          <w:rtl w:val="0"/>
-        </w:rPr>
-      </w:r>
-    </w:p>
-    <w:p>
-      <w:pPr>
         <w:spacing w:after="0" w:line="200" w:lineRule="auto"/>
-        <w:contextualSpacing w:val="0"/>
         <w:rPr>
           <w:sz w:val="20"/>
           <w:szCs w:val="20"/>
         </w:rPr>
       </w:pPr>
-      <w:r>
-        <w:rPr>
-          <w:rtl w:val="0"/>
-        </w:rPr>
-      </w:r>
     </w:p>
     <w:tbl>
       <w:tblPr>
-        <w:tblStyle w:val="Table2"/>
-        <w:tblW w:w="9576.0" w:type="dxa"/>
-        <w:jc w:val="left"/>
-        <w:tblInd w:w="109.0" w:type="dxa"/>
+        <w:tblStyle w:val="a0"/>
+        <w:tblW w:w="9576" w:type="dxa"/>
+        <w:tblInd w:w="109" w:type="dxa"/>
         <w:tblLayout w:type="fixed"/>
-        <w:tblLook w:val="0000"/>
+        <w:tblLook w:val="0000" w:firstRow="0" w:lastRow="0" w:firstColumn="0" w:lastColumn="0" w:noHBand="0" w:noVBand="0"/>
       </w:tblPr>
       <w:tblGrid>
         <w:gridCol w:w="4230"/>
         <w:gridCol w:w="4230"/>
         <w:gridCol w:w="1116"/>
-        <w:tblGridChange w:id="0">
-          <w:tblGrid>
-            <w:gridCol w:w="4230"/>
-            <w:gridCol w:w="4230"/>
-            <w:gridCol w:w="1116"/>
-          </w:tblGrid>
-        </w:tblGridChange>
       </w:tblGrid>
       <w:tr>
         <w:trPr>
-          <w:trHeight w:val="400" w:hRule="atLeast"/>
+          <w:trHeight w:val="400"/>
         </w:trPr>
         <w:tc>
           <w:tcPr>
+            <w:tcW w:w="4230" w:type="dxa"/>
             <w:tcBorders>
-              <w:top w:color="000000" w:space="0" w:sz="4" w:val="single"/>
-              <w:left w:color="000000" w:space="0" w:sz="4" w:val="single"/>
-              <w:bottom w:color="000000" w:space="0" w:sz="4" w:val="single"/>
-              <w:right w:color="000000" w:space="0" w:sz="4" w:val="single"/>
+              <w:top w:val="single" w:sz="4" w:space="0" w:color="000000"/>
+              <w:left w:val="single" w:sz="4" w:space="0" w:color="000000"/>
+              <w:bottom w:val="single" w:sz="4" w:space="0" w:color="000000"/>
+              <w:right w:val="single" w:sz="4" w:space="0" w:color="000000"/>
             </w:tcBorders>
           </w:tcPr>
           <w:p>
             <w:pPr>
               <w:spacing w:after="0" w:line="255" w:lineRule="auto"/>
-              <w:ind w:left="102" w:right="-20" w:firstLine="0"/>
-              <w:contextualSpacing w:val="0"/>
-              <w:rPr>
-                <w:rFonts w:ascii="Cambria" w:cs="Cambria" w:eastAsia="Cambria" w:hAnsi="Cambria"/>
+              <w:ind w:left="102" w:right="-20"/>
+              <w:rPr>
+                <w:rFonts w:ascii="Cambria" w:eastAsia="Cambria" w:hAnsi="Cambria" w:cs="Cambria"/>
               </w:rPr>
             </w:pPr>
             <w:r>
               <w:rPr>
-                <w:rFonts w:ascii="Cambria" w:cs="Cambria" w:eastAsia="Cambria" w:hAnsi="Cambria"/>
+                <w:rFonts w:ascii="Cambria" w:eastAsia="Cambria" w:hAnsi="Cambria" w:cs="Cambria"/>
                 <w:color w:val="292324"/>
-                <w:rtl w:val="0"/>
-              </w:rPr>
-              <w:t xml:space="preserve">User Name:</w:t>
-            </w:r>
-            <w:r>
-              <w:rPr>
-                <w:rtl w:val="0"/>
-              </w:rPr>
+              </w:rPr>
+              <w:t>User Name:</w:t>
             </w:r>
           </w:p>
         </w:tc>
         <w:tc>
           <w:tcPr>
+            <w:tcW w:w="4230" w:type="dxa"/>
             <w:tcBorders>
-              <w:top w:color="000000" w:space="0" w:sz="4" w:val="single"/>
-              <w:left w:color="000000" w:space="0" w:sz="4" w:val="single"/>
-              <w:bottom w:color="000000" w:space="0" w:sz="4" w:val="single"/>
-              <w:right w:color="000000" w:space="0" w:sz="4" w:val="single"/>
+              <w:top w:val="single" w:sz="4" w:space="0" w:color="000000"/>
+              <w:left w:val="single" w:sz="4" w:space="0" w:color="000000"/>
+              <w:bottom w:val="single" w:sz="4" w:space="0" w:color="000000"/>
+              <w:right w:val="single" w:sz="4" w:space="0" w:color="000000"/>
             </w:tcBorders>
           </w:tcPr>
           <w:p>
             <w:pPr>
               <w:spacing w:after="0" w:line="255" w:lineRule="auto"/>
-              <w:ind w:left="102" w:right="-20" w:firstLine="0"/>
-              <w:contextualSpacing w:val="0"/>
-              <w:rPr>
-                <w:rFonts w:ascii="Cambria" w:cs="Cambria" w:eastAsia="Cambria" w:hAnsi="Cambria"/>
+              <w:ind w:left="102" w:right="-20"/>
+              <w:rPr>
+                <w:rFonts w:ascii="Cambria" w:eastAsia="Cambria" w:hAnsi="Cambria" w:cs="Cambria"/>
               </w:rPr>
             </w:pPr>
             <w:r>
               <w:rPr>
-                <w:rFonts w:ascii="Cambria" w:cs="Cambria" w:eastAsia="Cambria" w:hAnsi="Cambria"/>
+                <w:rFonts w:ascii="Cambria" w:eastAsia="Cambria" w:hAnsi="Cambria" w:cs="Cambria"/>
                 <w:color w:val="292324"/>
-                <w:rtl w:val="0"/>
-              </w:rPr>
-              <w:t xml:space="preserve">Signature:</w:t>
-            </w:r>
-            <w:r>
-              <w:rPr>
-                <w:rtl w:val="0"/>
-              </w:rPr>
+              </w:rPr>
+              <w:t>Signature:</w:t>
             </w:r>
           </w:p>
         </w:tc>
         <w:tc>
           <w:tcPr>
+            <w:tcW w:w="1116" w:type="dxa"/>
             <w:tcBorders>
-              <w:top w:color="000000" w:space="0" w:sz="4" w:val="single"/>
-              <w:left w:color="000000" w:space="0" w:sz="4" w:val="single"/>
-              <w:bottom w:color="000000" w:space="0" w:sz="4" w:val="single"/>
-              <w:right w:color="000000" w:space="0" w:sz="4" w:val="single"/>
+              <w:top w:val="single" w:sz="4" w:space="0" w:color="000000"/>
+              <w:left w:val="single" w:sz="4" w:space="0" w:color="000000"/>
+              <w:bottom w:val="single" w:sz="4" w:space="0" w:color="000000"/>
+              <w:right w:val="single" w:sz="4" w:space="0" w:color="000000"/>
             </w:tcBorders>
           </w:tcPr>
           <w:p>
             <w:pPr>
               <w:spacing w:after="0" w:line="255" w:lineRule="auto"/>
-              <w:ind w:left="102" w:right="-20" w:firstLine="0"/>
-              <w:contextualSpacing w:val="0"/>
-              <w:rPr>
-                <w:rFonts w:ascii="Cambria" w:cs="Cambria" w:eastAsia="Cambria" w:hAnsi="Cambria"/>
+              <w:ind w:left="102" w:right="-20"/>
+              <w:rPr>
+                <w:rFonts w:ascii="Cambria" w:eastAsia="Cambria" w:hAnsi="Cambria" w:cs="Cambria"/>
               </w:rPr>
             </w:pPr>
             <w:r>
               <w:rPr>
-                <w:rFonts w:ascii="Cambria" w:cs="Cambria" w:eastAsia="Cambria" w:hAnsi="Cambria"/>
+                <w:rFonts w:ascii="Cambria" w:eastAsia="Cambria" w:hAnsi="Cambria" w:cs="Cambria"/>
                 <w:color w:val="292324"/>
-                <w:rtl w:val="0"/>
-              </w:rPr>
-              <w:t xml:space="preserve">Date:</w:t>
-            </w:r>
-            <w:r>
-              <w:rPr>
-                <w:rtl w:val="0"/>
-              </w:rPr>
+              </w:rPr>
+              <w:t>Date:</w:t>
             </w:r>
           </w:p>
         </w:tc>
@@ -867,211 +790,178 @@
     </w:tbl>
     <w:p>
       <w:pPr>
-        <w:spacing w:after="0" w:before="29" w:line="240" w:lineRule="auto"/>
-        <w:ind w:left="0" w:right="-20" w:firstLine="0"/>
-        <w:contextualSpacing w:val="0"/>
-        <w:rPr>
-          <w:rFonts w:ascii="Times New Roman" w:cs="Times New Roman" w:eastAsia="Times New Roman" w:hAnsi="Times New Roman"/>
+        <w:spacing w:before="29" w:after="0" w:line="240" w:lineRule="auto"/>
+        <w:ind w:right="-20"/>
+        <w:rPr>
+          <w:rFonts w:ascii="Times New Roman" w:eastAsia="Times New Roman" w:hAnsi="Times New Roman" w:cs="Times New Roman"/>
           <w:sz w:val="20"/>
           <w:szCs w:val="20"/>
         </w:rPr>
       </w:pPr>
+    </w:p>
+    <w:p>
+      <w:pPr>
+        <w:spacing w:before="29" w:after="0" w:line="240" w:lineRule="auto"/>
+        <w:ind w:right="-20"/>
+        <w:rPr>
+          <w:rFonts w:ascii="Cambria" w:eastAsia="Cambria" w:hAnsi="Cambria" w:cs="Cambria"/>
+          <w:b/>
+        </w:rPr>
+      </w:pPr>
       <w:r>
         <w:rPr>
-          <w:rtl w:val="0"/>
-        </w:rPr>
+          <w:rFonts w:ascii="Cambria" w:eastAsia="Cambria" w:hAnsi="Cambria" w:cs="Cambria"/>
+          <w:b/>
+        </w:rPr>
+        <w:t>WORKSTATION ACCESS</w:t>
       </w:r>
     </w:p>
     <w:p>
       <w:pPr>
-        <w:spacing w:after="0" w:before="29" w:line="240" w:lineRule="auto"/>
-        <w:ind w:left="0" w:right="-20" w:firstLine="0"/>
-        <w:contextualSpacing w:val="0"/>
-        <w:rPr>
-          <w:rFonts w:ascii="Cambria" w:cs="Cambria" w:eastAsia="Cambria" w:hAnsi="Cambria"/>
-          <w:b w:val="1"/>
+        <w:spacing w:before="29" w:after="0" w:line="240" w:lineRule="auto"/>
+        <w:ind w:left="120" w:right="-20"/>
+        <w:rPr>
+          <w:rFonts w:ascii="Cambria" w:eastAsia="Cambria" w:hAnsi="Cambria" w:cs="Cambria"/>
+          <w:b/>
+        </w:rPr>
+      </w:pPr>
+    </w:p>
+    <w:p>
+      <w:pPr>
+        <w:spacing w:before="29" w:after="0" w:line="240" w:lineRule="auto"/>
+        <w:ind w:left="120" w:right="-20"/>
+        <w:rPr>
+          <w:rFonts w:ascii="Cambria" w:eastAsia="Cambria" w:hAnsi="Cambria" w:cs="Cambria"/>
         </w:rPr>
       </w:pPr>
       <w:r>
         <w:rPr>
-          <w:rFonts w:ascii="Cambria" w:cs="Cambria" w:eastAsia="Cambria" w:hAnsi="Cambria"/>
-          <w:b w:val="1"/>
-          <w:rtl w:val="0"/>
-        </w:rPr>
-        <w:t xml:space="preserve">WORKSTATION ACCESS</w:t>
+          <w:rFonts w:ascii="Cambria" w:eastAsia="Cambria" w:hAnsi="Cambria" w:cs="Cambria"/>
+        </w:rPr>
+        <w:t>Please select the workstation of your choice, for which you would need access. If you do not have any specific requirements for workstations or programming tools, the default workstation w</w:t>
+      </w:r>
+      <w:r>
+        <w:rPr>
+          <w:rFonts w:ascii="Cambria" w:eastAsia="Cambria" w:hAnsi="Cambria" w:cs="Cambria"/>
+        </w:rPr>
+        <w:t>ill be assigned to you for accessing the datasets.</w:t>
       </w:r>
     </w:p>
     <w:p>
       <w:pPr>
-        <w:spacing w:after="0" w:before="29" w:line="240" w:lineRule="auto"/>
-        <w:ind w:left="120" w:right="-20" w:firstLine="0"/>
-        <w:contextualSpacing w:val="0"/>
-        <w:rPr>
-          <w:rFonts w:ascii="Cambria" w:cs="Cambria" w:eastAsia="Cambria" w:hAnsi="Cambria"/>
-          <w:b w:val="1"/>
-        </w:rPr>
-      </w:pPr>
-      <w:r>
-        <w:rPr>
-          <w:rtl w:val="0"/>
-        </w:rPr>
-      </w:r>
+        <w:spacing w:before="29" w:after="0" w:line="240" w:lineRule="auto"/>
+        <w:ind w:left="120" w:right="-20"/>
+        <w:rPr>
+          <w:rFonts w:ascii="Cambria" w:eastAsia="Cambria" w:hAnsi="Cambria" w:cs="Cambria"/>
+        </w:rPr>
+      </w:pPr>
     </w:p>
     <w:p>
       <w:pPr>
-        <w:spacing w:after="0" w:before="29" w:line="240" w:lineRule="auto"/>
-        <w:ind w:left="120" w:right="-20" w:firstLine="0"/>
-        <w:contextualSpacing w:val="0"/>
-        <w:rPr>
-          <w:rFonts w:ascii="Cambria" w:cs="Cambria" w:eastAsia="Cambria" w:hAnsi="Cambria"/>
-        </w:rPr>
-      </w:pPr>
-      <w:r>
-        <w:rPr>
-          <w:rFonts w:ascii="Cambria" w:cs="Cambria" w:eastAsia="Cambria" w:hAnsi="Cambria"/>
-          <w:rtl w:val="0"/>
-        </w:rPr>
-        <w:t xml:space="preserve">Please select the workstation of your choice, for which you would need access. If you do not have any specific requirements for workstations or programming tools, the default workstation will be assigned to you for accessing the datasets.</w:t>
-      </w:r>
-    </w:p>
-    <w:p>
-      <w:pPr>
-        <w:spacing w:after="0" w:before="29" w:line="240" w:lineRule="auto"/>
-        <w:ind w:left="120" w:right="-20" w:firstLine="0"/>
-        <w:contextualSpacing w:val="0"/>
-        <w:rPr>
-          <w:rFonts w:ascii="Cambria" w:cs="Cambria" w:eastAsia="Cambria" w:hAnsi="Cambria"/>
-        </w:rPr>
-      </w:pPr>
-      <w:r>
-        <w:rPr>
-          <w:rtl w:val="0"/>
-        </w:rPr>
-      </w:r>
-    </w:p>
-    <w:p>
-      <w:pPr>
-        <w:spacing w:after="0" w:before="29" w:line="240" w:lineRule="auto"/>
-        <w:ind w:left="120" w:right="-20" w:firstLine="0"/>
-        <w:contextualSpacing w:val="0"/>
-        <w:rPr>
-          <w:rFonts w:ascii="Cambria" w:cs="Cambria" w:eastAsia="Cambria" w:hAnsi="Cambria"/>
-        </w:rPr>
-      </w:pPr>
-      <w:r>
-        <w:rPr>
-          <w:rtl w:val="0"/>
-        </w:rPr>
-      </w:r>
+        <w:spacing w:before="29" w:after="0" w:line="240" w:lineRule="auto"/>
+        <w:ind w:left="120" w:right="-20"/>
+        <w:rPr>
+          <w:rFonts w:ascii="Cambria" w:eastAsia="Cambria" w:hAnsi="Cambria" w:cs="Cambria"/>
+        </w:rPr>
+      </w:pPr>
     </w:p>
     <w:tbl>
       <w:tblPr>
-        <w:tblStyle w:val="Table3"/>
-        <w:tblW w:w="9920.0" w:type="dxa"/>
-        <w:jc w:val="left"/>
-        <w:tblInd w:w="220.0" w:type="dxa"/>
+        <w:tblStyle w:val="a1"/>
+        <w:tblW w:w="9920" w:type="dxa"/>
+        <w:tblInd w:w="220" w:type="dxa"/>
         <w:tblBorders>
-          <w:top w:color="000000" w:space="0" w:sz="8" w:val="single"/>
-          <w:left w:color="000000" w:space="0" w:sz="8" w:val="single"/>
-          <w:bottom w:color="000000" w:space="0" w:sz="8" w:val="single"/>
-          <w:right w:color="000000" w:space="0" w:sz="8" w:val="single"/>
-          <w:insideH w:color="000000" w:space="0" w:sz="8" w:val="single"/>
-          <w:insideV w:color="000000" w:space="0" w:sz="8" w:val="single"/>
+          <w:top w:val="single" w:sz="8" w:space="0" w:color="000000"/>
+          <w:left w:val="single" w:sz="8" w:space="0" w:color="000000"/>
+          <w:bottom w:val="single" w:sz="8" w:space="0" w:color="000000"/>
+          <w:right w:val="single" w:sz="8" w:space="0" w:color="000000"/>
+          <w:insideH w:val="single" w:sz="8" w:space="0" w:color="000000"/>
+          <w:insideV w:val="single" w:sz="8" w:space="0" w:color="000000"/>
         </w:tblBorders>
         <w:tblLayout w:type="fixed"/>
-        <w:tblLook w:val="0600"/>
+        <w:tblLook w:val="0600" w:firstRow="0" w:lastRow="0" w:firstColumn="0" w:lastColumn="0" w:noHBand="1" w:noVBand="1"/>
       </w:tblPr>
       <w:tblGrid>
         <w:gridCol w:w="3306"/>
         <w:gridCol w:w="3307"/>
         <w:gridCol w:w="3307"/>
-        <w:tblGridChange w:id="0">
-          <w:tblGrid>
-            <w:gridCol w:w="3306"/>
-            <w:gridCol w:w="3307"/>
-            <w:gridCol w:w="3307"/>
-          </w:tblGrid>
-        </w:tblGridChange>
       </w:tblGrid>
       <w:tr>
         <w:tc>
           <w:tcPr>
-            <w:shd w:fill="auto" w:val="clear"/>
+            <w:tcW w:w="3306" w:type="dxa"/>
+            <w:shd w:val="clear" w:color="auto" w:fill="auto"/>
             <w:tcMar>
-              <w:top w:w="100.0" w:type="dxa"/>
-              <w:left w:w="100.0" w:type="dxa"/>
-              <w:bottom w:w="100.0" w:type="dxa"/>
-              <w:right w:w="100.0" w:type="dxa"/>
+              <w:top w:w="100" w:type="dxa"/>
+              <w:left w:w="100" w:type="dxa"/>
+              <w:bottom w:w="100" w:type="dxa"/>
+              <w:right w:w="100" w:type="dxa"/>
             </w:tcMar>
           </w:tcPr>
           <w:p>
             <w:pPr>
               <w:spacing w:after="0" w:line="240" w:lineRule="auto"/>
-              <w:contextualSpacing w:val="0"/>
-              <w:rPr>
-                <w:rFonts w:ascii="Cambria" w:cs="Cambria" w:eastAsia="Cambria" w:hAnsi="Cambria"/>
+              <w:rPr>
+                <w:rFonts w:ascii="Cambria" w:eastAsia="Cambria" w:hAnsi="Cambria" w:cs="Cambria"/>
               </w:rPr>
             </w:pPr>
             <w:r>
               <w:rPr>
-                <w:rFonts w:ascii="Cambria" w:cs="Cambria" w:eastAsia="Cambria" w:hAnsi="Cambria"/>
-                <w:rtl w:val="0"/>
-              </w:rPr>
-              <w:t xml:space="preserve">Workstation Name</w:t>
+                <w:rFonts w:ascii="Cambria" w:eastAsia="Cambria" w:hAnsi="Cambria" w:cs="Cambria"/>
+              </w:rPr>
+              <w:t>Workstation Name</w:t>
             </w:r>
           </w:p>
         </w:tc>
         <w:tc>
           <w:tcPr>
-            <w:shd w:fill="auto" w:val="clear"/>
+            <w:tcW w:w="3307" w:type="dxa"/>
+            <w:shd w:val="clear" w:color="auto" w:fill="auto"/>
             <w:tcMar>
-              <w:top w:w="100.0" w:type="dxa"/>
-              <w:left w:w="100.0" w:type="dxa"/>
-              <w:bottom w:w="100.0" w:type="dxa"/>
-              <w:right w:w="100.0" w:type="dxa"/>
+              <w:top w:w="100" w:type="dxa"/>
+              <w:left w:w="100" w:type="dxa"/>
+              <w:bottom w:w="100" w:type="dxa"/>
+              <w:right w:w="100" w:type="dxa"/>
             </w:tcMar>
           </w:tcPr>
           <w:p>
             <w:pPr>
               <w:spacing w:after="0" w:line="240" w:lineRule="auto"/>
-              <w:contextualSpacing w:val="0"/>
-              <w:rPr>
-                <w:rFonts w:ascii="Cambria" w:cs="Cambria" w:eastAsia="Cambria" w:hAnsi="Cambria"/>
+              <w:rPr>
+                <w:rFonts w:ascii="Cambria" w:eastAsia="Cambria" w:hAnsi="Cambria" w:cs="Cambria"/>
               </w:rPr>
             </w:pPr>
             <w:r>
               <w:rPr>
-                <w:rFonts w:ascii="Cambria" w:cs="Cambria" w:eastAsia="Cambria" w:hAnsi="Cambria"/>
-                <w:rtl w:val="0"/>
-              </w:rPr>
-              <w:t xml:space="preserve">Programming Tools</w:t>
+                <w:rFonts w:ascii="Cambria" w:eastAsia="Cambria" w:hAnsi="Cambria" w:cs="Cambria"/>
+              </w:rPr>
+              <w:t>Programming Tools</w:t>
             </w:r>
           </w:p>
         </w:tc>
         <w:tc>
           <w:tcPr>
-            <w:shd w:fill="auto" w:val="clear"/>
+            <w:tcW w:w="3307" w:type="dxa"/>
+            <w:shd w:val="clear" w:color="auto" w:fill="auto"/>
             <w:tcMar>
-              <w:top w:w="100.0" w:type="dxa"/>
-              <w:left w:w="100.0" w:type="dxa"/>
-              <w:bottom w:w="100.0" w:type="dxa"/>
-              <w:right w:w="100.0" w:type="dxa"/>
+              <w:top w:w="100" w:type="dxa"/>
+              <w:left w:w="100" w:type="dxa"/>
+              <w:bottom w:w="100" w:type="dxa"/>
+              <w:right w:w="100" w:type="dxa"/>
             </w:tcMar>
           </w:tcPr>
           <w:p>
             <w:pPr>
               <w:spacing w:after="0" w:line="240" w:lineRule="auto"/>
-              <w:contextualSpacing w:val="0"/>
-              <w:rPr>
-                <w:rFonts w:ascii="Cambria" w:cs="Cambria" w:eastAsia="Cambria" w:hAnsi="Cambria"/>
+              <w:rPr>
+                <w:rFonts w:ascii="Cambria" w:eastAsia="Cambria" w:hAnsi="Cambria" w:cs="Cambria"/>
               </w:rPr>
             </w:pPr>
             <w:r>
               <w:rPr>
-                <w:rFonts w:ascii="Cambria" w:cs="Cambria" w:eastAsia="Cambria" w:hAnsi="Cambria"/>
-                <w:rtl w:val="0"/>
-              </w:rPr>
-              <w:t xml:space="preserve">Require Access (Y/N)</w:t>
+                <w:rFonts w:ascii="Cambria" w:eastAsia="Cambria" w:hAnsi="Cambria" w:cs="Cambria"/>
+              </w:rPr>
+              <w:t>Require Access (Y/N)</w:t>
             </w:r>
           </w:p>
         </w:tc>
@@ -1079,274 +969,259 @@
       <w:tr>
         <w:tc>
           <w:tcPr>
-            <w:shd w:fill="auto" w:val="clear"/>
+            <w:tcW w:w="3306" w:type="dxa"/>
+            <w:shd w:val="clear" w:color="auto" w:fill="auto"/>
             <w:tcMar>
-              <w:top w:w="100.0" w:type="dxa"/>
-              <w:left w:w="100.0" w:type="dxa"/>
-              <w:bottom w:w="100.0" w:type="dxa"/>
-              <w:right w:w="100.0" w:type="dxa"/>
+              <w:top w:w="100" w:type="dxa"/>
+              <w:left w:w="100" w:type="dxa"/>
+              <w:bottom w:w="100" w:type="dxa"/>
+              <w:right w:w="100" w:type="dxa"/>
             </w:tcMar>
           </w:tcPr>
           <w:p>
             <w:pPr>
               <w:spacing w:after="0" w:line="240" w:lineRule="auto"/>
-              <w:contextualSpacing w:val="0"/>
-              <w:rPr>
-                <w:rFonts w:ascii="Cambria" w:cs="Cambria" w:eastAsia="Cambria" w:hAnsi="Cambria"/>
+              <w:rPr>
+                <w:rFonts w:ascii="Cambria" w:eastAsia="Cambria" w:hAnsi="Cambria" w:cs="Cambria"/>
               </w:rPr>
             </w:pPr>
             <w:r>
               <w:rPr>
-                <w:rFonts w:ascii="Cambria" w:cs="Cambria" w:eastAsia="Cambria" w:hAnsi="Cambria"/>
-                <w:rtl w:val="0"/>
-              </w:rPr>
-              <w:t xml:space="preserve">Programming Environment 1</w:t>
+                <w:rFonts w:ascii="Cambria" w:eastAsia="Cambria" w:hAnsi="Cambria" w:cs="Cambria"/>
+              </w:rPr>
+              <w:t>Programming Environment 1</w:t>
             </w:r>
           </w:p>
         </w:tc>
         <w:tc>
           <w:tcPr>
-            <w:shd w:fill="auto" w:val="clear"/>
+            <w:tcW w:w="3307" w:type="dxa"/>
+            <w:shd w:val="clear" w:color="auto" w:fill="auto"/>
             <w:tcMar>
-              <w:top w:w="100.0" w:type="dxa"/>
-              <w:left w:w="100.0" w:type="dxa"/>
-              <w:bottom w:w="100.0" w:type="dxa"/>
-              <w:right w:w="100.0" w:type="dxa"/>
+              <w:top w:w="100" w:type="dxa"/>
+              <w:left w:w="100" w:type="dxa"/>
+              <w:bottom w:w="100" w:type="dxa"/>
+              <w:right w:w="100" w:type="dxa"/>
             </w:tcMar>
           </w:tcPr>
           <w:p>
             <w:pPr>
               <w:spacing w:after="0" w:line="240" w:lineRule="auto"/>
-              <w:contextualSpacing w:val="0"/>
-              <w:rPr>
-                <w:rFonts w:ascii="Cambria" w:cs="Cambria" w:eastAsia="Cambria" w:hAnsi="Cambria"/>
+              <w:rPr>
+                <w:rFonts w:ascii="Cambria" w:eastAsia="Cambria" w:hAnsi="Cambria" w:cs="Cambria"/>
               </w:rPr>
             </w:pPr>
             <w:r>
               <w:rPr>
-                <w:rFonts w:ascii="Cambria" w:cs="Cambria" w:eastAsia="Cambria" w:hAnsi="Cambria"/>
-                <w:rtl w:val="0"/>
-              </w:rPr>
-              <w:t xml:space="preserve">ArcGIS, ArcMap, Python, R Studio, Microsoft R</w:t>
+                <w:rFonts w:ascii="Cambria" w:eastAsia="Cambria" w:hAnsi="Cambria" w:cs="Cambria"/>
+              </w:rPr>
+              <w:t>ArcGIS, ArcMap, Python, R Studio, Microsoft R</w:t>
             </w:r>
           </w:p>
         </w:tc>
         <w:tc>
           <w:tcPr>
-            <w:shd w:fill="auto" w:val="clear"/>
+            <w:tcW w:w="3307" w:type="dxa"/>
+            <w:shd w:val="clear" w:color="auto" w:fill="auto"/>
             <w:tcMar>
-              <w:top w:w="100.0" w:type="dxa"/>
-              <w:left w:w="100.0" w:type="dxa"/>
-              <w:bottom w:w="100.0" w:type="dxa"/>
-              <w:right w:w="100.0" w:type="dxa"/>
+              <w:top w:w="100" w:type="dxa"/>
+              <w:left w:w="100" w:type="dxa"/>
+              <w:bottom w:w="100" w:type="dxa"/>
+              <w:right w:w="100" w:type="dxa"/>
             </w:tcMar>
           </w:tcPr>
           <w:p>
             <w:pPr>
               <w:spacing w:after="0" w:line="240" w:lineRule="auto"/>
-              <w:contextualSpacing w:val="0"/>
-              <w:rPr>
-                <w:rFonts w:ascii="Cambria" w:cs="Cambria" w:eastAsia="Cambria" w:hAnsi="Cambria"/>
+              <w:rPr>
+                <w:rFonts w:ascii="Cambria" w:eastAsia="Cambria" w:hAnsi="Cambria" w:cs="Cambria"/>
               </w:rPr>
             </w:pPr>
-            <w:r>
-              <w:rPr>
-                <w:rtl w:val="0"/>
-              </w:rPr>
-            </w:r>
           </w:p>
         </w:tc>
       </w:tr>
       <w:tr>
         <w:tc>
           <w:tcPr>
-            <w:shd w:fill="auto" w:val="clear"/>
+            <w:tcW w:w="3306" w:type="dxa"/>
+            <w:shd w:val="clear" w:color="auto" w:fill="auto"/>
             <w:tcMar>
-              <w:top w:w="100.0" w:type="dxa"/>
-              <w:left w:w="100.0" w:type="dxa"/>
-              <w:bottom w:w="100.0" w:type="dxa"/>
-              <w:right w:w="100.0" w:type="dxa"/>
+              <w:top w:w="100" w:type="dxa"/>
+              <w:left w:w="100" w:type="dxa"/>
+              <w:bottom w:w="100" w:type="dxa"/>
+              <w:right w:w="100" w:type="dxa"/>
             </w:tcMar>
           </w:tcPr>
           <w:p>
             <w:pPr>
               <w:spacing w:after="0" w:line="240" w:lineRule="auto"/>
-              <w:contextualSpacing w:val="0"/>
-              <w:rPr>
-                <w:rFonts w:ascii="Cambria" w:cs="Cambria" w:eastAsia="Cambria" w:hAnsi="Cambria"/>
+              <w:rPr>
+                <w:rFonts w:ascii="Cambria" w:eastAsia="Cambria" w:hAnsi="Cambria" w:cs="Cambria"/>
               </w:rPr>
             </w:pPr>
             <w:r>
               <w:rPr>
-                <w:rFonts w:ascii="Cambria" w:cs="Cambria" w:eastAsia="Cambria" w:hAnsi="Cambria"/>
-                <w:rtl w:val="0"/>
-              </w:rPr>
-              <w:t xml:space="preserve">Programming Environment 2</w:t>
+                <w:rFonts w:ascii="Cambria" w:eastAsia="Cambria" w:hAnsi="Cambria" w:cs="Cambria"/>
+              </w:rPr>
+              <w:t>Programming Environment 2</w:t>
             </w:r>
           </w:p>
         </w:tc>
         <w:tc>
           <w:tcPr>
-            <w:shd w:fill="auto" w:val="clear"/>
+            <w:tcW w:w="3307" w:type="dxa"/>
+            <w:shd w:val="clear" w:color="auto" w:fill="auto"/>
             <w:tcMar>
-              <w:top w:w="100.0" w:type="dxa"/>
-              <w:left w:w="100.0" w:type="dxa"/>
-              <w:bottom w:w="100.0" w:type="dxa"/>
-              <w:right w:w="100.0" w:type="dxa"/>
+              <w:top w:w="100" w:type="dxa"/>
+              <w:left w:w="100" w:type="dxa"/>
+              <w:bottom w:w="100" w:type="dxa"/>
+              <w:right w:w="100" w:type="dxa"/>
             </w:tcMar>
           </w:tcPr>
           <w:p>
             <w:pPr>
               <w:spacing w:after="0" w:line="240" w:lineRule="auto"/>
-              <w:contextualSpacing w:val="0"/>
-              <w:rPr>
-                <w:rFonts w:ascii="Cambria" w:cs="Cambria" w:eastAsia="Cambria" w:hAnsi="Cambria"/>
+              <w:rPr>
+                <w:rFonts w:ascii="Cambria" w:eastAsia="Cambria" w:hAnsi="Cambria" w:cs="Cambria"/>
               </w:rPr>
             </w:pPr>
             <w:r>
               <w:rPr>
-                <w:rFonts w:ascii="Cambria" w:cs="Cambria" w:eastAsia="Cambria" w:hAnsi="Cambria"/>
-                <w:rtl w:val="0"/>
-              </w:rPr>
-              <w:t xml:space="preserve">Python, R Studio, Microsoft R</w:t>
+                <w:rFonts w:ascii="Cambria" w:eastAsia="Cambria" w:hAnsi="Cambria" w:cs="Cambria"/>
+              </w:rPr>
+              <w:t>Python, R Studio, Microsoft R</w:t>
             </w:r>
           </w:p>
         </w:tc>
         <w:tc>
           <w:tcPr>
-            <w:shd w:fill="auto" w:val="clear"/>
+            <w:tcW w:w="3307" w:type="dxa"/>
+            <w:shd w:val="clear" w:color="auto" w:fill="auto"/>
             <w:tcMar>
-              <w:top w:w="100.0" w:type="dxa"/>
-              <w:left w:w="100.0" w:type="dxa"/>
-              <w:bottom w:w="100.0" w:type="dxa"/>
-              <w:right w:w="100.0" w:type="dxa"/>
+              <w:top w:w="100" w:type="dxa"/>
+              <w:left w:w="100" w:type="dxa"/>
+              <w:bottom w:w="100" w:type="dxa"/>
+              <w:right w:w="100" w:type="dxa"/>
             </w:tcMar>
           </w:tcPr>
           <w:p>
             <w:pPr>
               <w:spacing w:after="0" w:line="240" w:lineRule="auto"/>
-              <w:contextualSpacing w:val="0"/>
-              <w:rPr>
-                <w:rFonts w:ascii="Cambria" w:cs="Cambria" w:eastAsia="Cambria" w:hAnsi="Cambria"/>
+              <w:rPr>
+                <w:rFonts w:ascii="Cambria" w:eastAsia="Cambria" w:hAnsi="Cambria" w:cs="Cambria"/>
               </w:rPr>
             </w:pPr>
-            <w:r>
-              <w:rPr>
-                <w:rtl w:val="0"/>
-              </w:rPr>
-            </w:r>
           </w:p>
         </w:tc>
       </w:tr>
       <w:tr>
         <w:tc>
           <w:tcPr>
-            <w:shd w:fill="auto" w:val="clear"/>
+            <w:tcW w:w="3306" w:type="dxa"/>
+            <w:shd w:val="clear" w:color="auto" w:fill="auto"/>
             <w:tcMar>
-              <w:top w:w="100.0" w:type="dxa"/>
-              <w:left w:w="100.0" w:type="dxa"/>
-              <w:bottom w:w="100.0" w:type="dxa"/>
-              <w:right w:w="100.0" w:type="dxa"/>
+              <w:top w:w="100" w:type="dxa"/>
+              <w:left w:w="100" w:type="dxa"/>
+              <w:bottom w:w="100" w:type="dxa"/>
+              <w:right w:w="100" w:type="dxa"/>
             </w:tcMar>
           </w:tcPr>
           <w:p>
             <w:pPr>
               <w:spacing w:after="0" w:line="240" w:lineRule="auto"/>
-              <w:contextualSpacing w:val="0"/>
-              <w:rPr>
-                <w:rFonts w:ascii="Cambria" w:cs="Cambria" w:eastAsia="Cambria" w:hAnsi="Cambria"/>
+              <w:rPr>
+                <w:rFonts w:ascii="Cambria" w:eastAsia="Cambria" w:hAnsi="Cambria" w:cs="Cambria"/>
               </w:rPr>
             </w:pPr>
             <w:r>
               <w:rPr>
-                <w:rFonts w:ascii="Cambria" w:cs="Cambria" w:eastAsia="Cambria" w:hAnsi="Cambria"/>
-                <w:rtl w:val="0"/>
-              </w:rPr>
-              <w:t xml:space="preserve">Programming Environment 3</w:t>
+                <w:rFonts w:ascii="Cambria" w:eastAsia="Cambria" w:hAnsi="Cambria" w:cs="Cambria"/>
+              </w:rPr>
+              <w:t>Programming Environment 3</w:t>
             </w:r>
           </w:p>
         </w:tc>
         <w:tc>
           <w:tcPr>
-            <w:shd w:fill="auto" w:val="clear"/>
+            <w:tcW w:w="3307" w:type="dxa"/>
+            <w:shd w:val="clear" w:color="auto" w:fill="auto"/>
             <w:tcMar>
-              <w:top w:w="100.0" w:type="dxa"/>
-              <w:left w:w="100.0" w:type="dxa"/>
-              <w:bottom w:w="100.0" w:type="dxa"/>
-              <w:right w:w="100.0" w:type="dxa"/>
+              <w:top w:w="100" w:type="dxa"/>
+              <w:left w:w="100" w:type="dxa"/>
+              <w:bottom w:w="100" w:type="dxa"/>
+              <w:right w:w="100" w:type="dxa"/>
             </w:tcMar>
           </w:tcPr>
           <w:p>
             <w:pPr>
               <w:spacing w:after="0" w:line="240" w:lineRule="auto"/>
-              <w:contextualSpacing w:val="0"/>
-              <w:rPr>
-                <w:rFonts w:ascii="Cambria" w:cs="Cambria" w:eastAsia="Cambria" w:hAnsi="Cambria"/>
+              <w:rPr>
+                <w:rFonts w:ascii="Cambria" w:eastAsia="Cambria" w:hAnsi="Cambria" w:cs="Cambria"/>
               </w:rPr>
             </w:pPr>
+            <w:proofErr w:type="spellStart"/>
             <w:r>
               <w:rPr>
-                <w:rFonts w:ascii="Cambria" w:cs="Cambria" w:eastAsia="Cambria" w:hAnsi="Cambria"/>
-                <w:rtl w:val="0"/>
-              </w:rPr>
-              <w:t xml:space="preserve">Jupyter Notebook (Firefox)</w:t>
+                <w:rFonts w:ascii="Cambria" w:eastAsia="Cambria" w:hAnsi="Cambria" w:cs="Cambria"/>
+              </w:rPr>
+              <w:t>Jupyter</w:t>
+            </w:r>
+            <w:proofErr w:type="spellEnd"/>
+            <w:r>
+              <w:rPr>
+                <w:rFonts w:ascii="Cambria" w:eastAsia="Cambria" w:hAnsi="Cambria" w:cs="Cambria"/>
+              </w:rPr>
+              <w:t xml:space="preserve"> Notebook (Firefox)</w:t>
             </w:r>
           </w:p>
         </w:tc>
         <w:tc>
           <w:tcPr>
-            <w:shd w:fill="auto" w:val="clear"/>
+            <w:tcW w:w="3307" w:type="dxa"/>
+            <w:shd w:val="clear" w:color="auto" w:fill="auto"/>
             <w:tcMar>
-              <w:top w:w="100.0" w:type="dxa"/>
-              <w:left w:w="100.0" w:type="dxa"/>
-              <w:bottom w:w="100.0" w:type="dxa"/>
-              <w:right w:w="100.0" w:type="dxa"/>
+              <w:top w:w="100" w:type="dxa"/>
+              <w:left w:w="100" w:type="dxa"/>
+              <w:bottom w:w="100" w:type="dxa"/>
+              <w:right w:w="100" w:type="dxa"/>
             </w:tcMar>
           </w:tcPr>
           <w:p>
             <w:pPr>
               <w:spacing w:after="0" w:line="240" w:lineRule="auto"/>
-              <w:contextualSpacing w:val="0"/>
-              <w:rPr>
-                <w:rFonts w:ascii="Cambria" w:cs="Cambria" w:eastAsia="Cambria" w:hAnsi="Cambria"/>
+              <w:rPr>
+                <w:rFonts w:ascii="Cambria" w:eastAsia="Cambria" w:hAnsi="Cambria" w:cs="Cambria"/>
               </w:rPr>
             </w:pPr>
-            <w:r>
-              <w:rPr>
-                <w:rtl w:val="0"/>
-              </w:rPr>
-            </w:r>
           </w:p>
         </w:tc>
       </w:tr>
     </w:tbl>
     <w:p>
       <w:pPr>
-        <w:spacing w:after="0" w:before="29" w:line="240" w:lineRule="auto"/>
-        <w:ind w:left="120" w:right="-20" w:firstLine="0"/>
-        <w:contextualSpacing w:val="0"/>
-        <w:rPr>
-          <w:rFonts w:ascii="Cambria" w:cs="Cambria" w:eastAsia="Cambria" w:hAnsi="Cambria"/>
-        </w:rPr>
-      </w:pPr>
-      <w:r>
-        <w:rPr>
-          <w:rtl w:val="0"/>
-        </w:rPr>
-      </w:r>
+        <w:spacing w:before="29" w:after="0" w:line="240" w:lineRule="auto"/>
+        <w:ind w:left="120" w:right="-20"/>
+        <w:rPr>
+          <w:rFonts w:ascii="Cambria" w:eastAsia="Cambria" w:hAnsi="Cambria" w:cs="Cambria"/>
+        </w:rPr>
+      </w:pPr>
     </w:p>
     <w:sectPr>
-      <w:pgSz w:h="15840" w:w="12240"/>
-      <w:pgMar w:bottom="280" w:top="680" w:left="1320" w:right="880" w:header="720" w:footer="720"/>
+      <w:pgSz w:w="12240" w:h="15840"/>
+      <w:pgMar w:top="680" w:right="880" w:bottom="280" w:left="1320" w:header="720" w:footer="720" w:gutter="0"/>
       <w:pgNumType w:start="1"/>
+      <w:cols w:space="720"/>
     </w:sectPr>
   </w:body>
 </w:document>
 </file>
 
 <file path=word/numbering.xml><?xml version="1.0" encoding="utf-8"?>
-<w:numbering xmlns:mc="http://schemas.openxmlformats.org/markup-compatibility/2006" xmlns:o="urn:schemas-microsoft-com:office:office" xmlns:r="http://schemas.openxmlformats.org/officeDocument/2006/relationships" xmlns:m="http://schemas.openxmlformats.org/officeDocument/2006/math" xmlns:v="urn:schemas-microsoft-com:vml" xmlns:wp="http://schemas.openxmlformats.org/drawingml/2006/wordprocessingDrawing" xmlns:w10="urn:schemas-microsoft-com:office:word" xmlns:w="http://schemas.openxmlformats.org/wordprocessingml/2006/main" xmlns:wne="http://schemas.microsoft.com/office/word/2006/wordml" xmlns:sl="http://schemas.openxmlformats.org/schemaLibrary/2006/main" xmlns:a="http://schemas.openxmlformats.org/drawingml/2006/main" xmlns:pic="http://schemas.openxmlformats.org/drawingml/2006/picture" xmlns:c="http://schemas.openxmlformats.org/drawingml/2006/chart" xmlns:lc="http://schemas.openxmlformats.org/drawingml/2006/lockedCanvas" xmlns:dgm="http://schemas.openxmlformats.org/drawingml/2006/diagram" xmlns:wps="http://schemas.microsoft.com/office/word/2010/wordprocessingShape" xmlns:wpg="http://schemas.microsoft.com/office/word/2010/wordprocessingGroup">
-  <w:abstractNum w:abstractNumId="1">
+<w:numbering xmlns:wpc="http://schemas.microsoft.com/office/word/2010/wordprocessingCanvas" xmlns:cx="http://schemas.microsoft.com/office/drawing/2014/chartex" xmlns:cx1="http://schemas.microsoft.com/office/drawing/2015/9/8/chartex" xmlns:cx2="http://schemas.microsoft.com/office/drawing/2015/10/21/chartex" xmlns:cx3="http://schemas.microsoft.com/office/drawing/2016/5/9/chartex" xmlns:cx4="http://schemas.microsoft.com/office/drawing/2016/5/10/chartex" xmlns:cx5="http://schemas.microsoft.com/office/drawing/2016/5/11/chartex" xmlns:cx6="http://schemas.microsoft.com/office/drawing/2016/5/12/chartex" xmlns:cx7="http://schemas.microsoft.com/office/drawing/2016/5/13/chartex" xmlns:cx8="http://schemas.microsoft.com/office/drawing/2016/5/14/chartex" xmlns:mc="http://schemas.openxmlformats.org/markup-compatibility/2006" xmlns:aink="http://schemas.microsoft.com/office/drawing/2016/ink" xmlns:am3d="http://schemas.microsoft.com/office/drawing/2017/model3d" xmlns:o="urn:schemas-microsoft-com:office:office" xmlns:r="http://schemas.openxmlformats.org/officeDocument/2006/relationships" xmlns:m="http://schemas.openxmlformats.org/officeDocument/2006/math" xmlns:v="urn:schemas-microsoft-com:vml" xmlns:wp14="http://schemas.microsoft.com/office/word/2010/wordprocessingDrawing" xmlns:wp="http://schemas.openxmlformats.org/drawingml/2006/wordprocessingDrawing" xmlns:w10="urn:schemas-microsoft-com:office:word" xmlns:w="http://schemas.openxmlformats.org/wordprocessingml/2006/main" xmlns:w14="http://schemas.microsoft.com/office/word/2010/wordml" xmlns:w15="http://schemas.microsoft.com/office/word/2012/wordml" xmlns:w16cex="http://schemas.microsoft.com/office/word/2018/wordml/cex" xmlns:w16cid="http://schemas.microsoft.com/office/word/2016/wordml/cid" xmlns:w16="http://schemas.microsoft.com/office/word/2018/wordml" xmlns:w16se="http://schemas.microsoft.com/office/word/2015/wordml/symex" xmlns:wpg="http://schemas.microsoft.com/office/word/2010/wordprocessingGroup" xmlns:wpi="http://schemas.microsoft.com/office/word/2010/wordprocessingInk" xmlns:wne="http://schemas.microsoft.com/office/word/2006/wordml" xmlns:wps="http://schemas.microsoft.com/office/word/2010/wordprocessingShape" mc:Ignorable="w14 w15 w16se w16cid w16 w16cex wp14">
+  <w:abstractNum w:abstractNumId="0" w15:restartNumberingAfterBreak="0">
+    <w:nsid w:val="141B1299"/>
+    <w:multiLevelType w:val="multilevel"/>
+    <w:tmpl w:val="3B12A9DE"/>
     <w:lvl w:ilvl="0">
       <w:start w:val="1"/>
       <w:numFmt w:val="bullet"/>
@@ -1356,7 +1231,7 @@
         <w:ind w:left="840" w:hanging="360"/>
       </w:pPr>
       <w:rPr>
-        <w:rFonts w:ascii="Noto Sans Symbols" w:cs="Noto Sans Symbols" w:eastAsia="Noto Sans Symbols" w:hAnsi="Noto Sans Symbols"/>
+        <w:rFonts w:ascii="Noto Sans Symbols" w:eastAsia="Noto Sans Symbols" w:hAnsi="Noto Sans Symbols" w:cs="Noto Sans Symbols"/>
         <w:color w:val="292324"/>
       </w:rPr>
     </w:lvl>
@@ -1369,7 +1244,7 @@
         <w:ind w:left="1560" w:hanging="360"/>
       </w:pPr>
       <w:rPr>
-        <w:rFonts w:ascii="Courier New" w:cs="Courier New" w:eastAsia="Courier New" w:hAnsi="Courier New"/>
+        <w:rFonts w:ascii="Courier New" w:eastAsia="Courier New" w:hAnsi="Courier New" w:cs="Courier New"/>
       </w:rPr>
     </w:lvl>
     <w:lvl w:ilvl="2">
@@ -1381,7 +1256,7 @@
         <w:ind w:left="2280" w:hanging="360"/>
       </w:pPr>
       <w:rPr>
-        <w:rFonts w:ascii="Noto Sans Symbols" w:cs="Noto Sans Symbols" w:eastAsia="Noto Sans Symbols" w:hAnsi="Noto Sans Symbols"/>
+        <w:rFonts w:ascii="Noto Sans Symbols" w:eastAsia="Noto Sans Symbols" w:hAnsi="Noto Sans Symbols" w:cs="Noto Sans Symbols"/>
       </w:rPr>
     </w:lvl>
     <w:lvl w:ilvl="3">
@@ -1393,7 +1268,7 @@
         <w:ind w:left="3000" w:hanging="360"/>
       </w:pPr>
       <w:rPr>
-        <w:rFonts w:ascii="Noto Sans Symbols" w:cs="Noto Sans Symbols" w:eastAsia="Noto Sans Symbols" w:hAnsi="Noto Sans Symbols"/>
+        <w:rFonts w:ascii="Noto Sans Symbols" w:eastAsia="Noto Sans Symbols" w:hAnsi="Noto Sans Symbols" w:cs="Noto Sans Symbols"/>
       </w:rPr>
     </w:lvl>
     <w:lvl w:ilvl="4">
@@ -1405,7 +1280,7 @@
         <w:ind w:left="3720" w:hanging="360"/>
       </w:pPr>
       <w:rPr>
-        <w:rFonts w:ascii="Courier New" w:cs="Courier New" w:eastAsia="Courier New" w:hAnsi="Courier New"/>
+        <w:rFonts w:ascii="Courier New" w:eastAsia="Courier New" w:hAnsi="Courier New" w:cs="Courier New"/>
       </w:rPr>
     </w:lvl>
     <w:lvl w:ilvl="5">
@@ -1417,7 +1292,7 @@
         <w:ind w:left="4440" w:hanging="360"/>
       </w:pPr>
       <w:rPr>
-        <w:rFonts w:ascii="Noto Sans Symbols" w:cs="Noto Sans Symbols" w:eastAsia="Noto Sans Symbols" w:hAnsi="Noto Sans Symbols"/>
+        <w:rFonts w:ascii="Noto Sans Symbols" w:eastAsia="Noto Sans Symbols" w:hAnsi="Noto Sans Symbols" w:cs="Noto Sans Symbols"/>
       </w:rPr>
     </w:lvl>
     <w:lvl w:ilvl="6">
@@ -1429,7 +1304,7 @@
         <w:ind w:left="5160" w:hanging="360"/>
       </w:pPr>
       <w:rPr>
-        <w:rFonts w:ascii="Noto Sans Symbols" w:cs="Noto Sans Symbols" w:eastAsia="Noto Sans Symbols" w:hAnsi="Noto Sans Symbols"/>
+        <w:rFonts w:ascii="Noto Sans Symbols" w:eastAsia="Noto Sans Symbols" w:hAnsi="Noto Sans Symbols" w:cs="Noto Sans Symbols"/>
       </w:rPr>
     </w:lvl>
     <w:lvl w:ilvl="7">
@@ -1441,7 +1316,7 @@
         <w:ind w:left="5880" w:hanging="360"/>
       </w:pPr>
       <w:rPr>
-        <w:rFonts w:ascii="Courier New" w:cs="Courier New" w:eastAsia="Courier New" w:hAnsi="Courier New"/>
+        <w:rFonts w:ascii="Courier New" w:eastAsia="Courier New" w:hAnsi="Courier New" w:cs="Courier New"/>
       </w:rPr>
     </w:lvl>
     <w:lvl w:ilvl="8">
@@ -1453,72 +1328,438 @@
         <w:ind w:left="6600" w:hanging="360"/>
       </w:pPr>
       <w:rPr>
-        <w:rFonts w:ascii="Noto Sans Symbols" w:cs="Noto Sans Symbols" w:eastAsia="Noto Sans Symbols" w:hAnsi="Noto Sans Symbols"/>
+        <w:rFonts w:ascii="Noto Sans Symbols" w:eastAsia="Noto Sans Symbols" w:hAnsi="Noto Sans Symbols" w:cs="Noto Sans Symbols"/>
       </w:rPr>
     </w:lvl>
   </w:abstractNum>
   <w:num w:numId="1">
-    <w:abstractNumId w:val="1"/>
+    <w:abstractNumId w:val="0"/>
   </w:num>
 </w:numbering>
 </file>
 
 <file path=word/styles.xml><?xml version="1.0" encoding="utf-8"?>
-<w:styles xmlns:mc="http://schemas.openxmlformats.org/markup-compatibility/2006" xmlns:o="urn:schemas-microsoft-com:office:office" xmlns:r="http://schemas.openxmlformats.org/officeDocument/2006/relationships" xmlns:m="http://schemas.openxmlformats.org/officeDocument/2006/math" xmlns:v="urn:schemas-microsoft-com:vml" xmlns:wp="http://schemas.openxmlformats.org/drawingml/2006/wordprocessingDrawing" xmlns:w10="urn:schemas-microsoft-com:office:word" xmlns:w="http://schemas.openxmlformats.org/wordprocessingml/2006/main" xmlns:wne="http://schemas.microsoft.com/office/word/2006/wordml" xmlns:sl="http://schemas.openxmlformats.org/schemaLibrary/2006/main" xmlns:a="http://schemas.openxmlformats.org/drawingml/2006/main" xmlns:pic="http://schemas.openxmlformats.org/drawingml/2006/picture" xmlns:c="http://schemas.openxmlformats.org/drawingml/2006/chart" xmlns:lc="http://schemas.openxmlformats.org/drawingml/2006/lockedCanvas" xmlns:dgm="http://schemas.openxmlformats.org/drawingml/2006/diagram" xmlns:wps="http://schemas.microsoft.com/office/word/2010/wordprocessingShape" xmlns:wpg="http://schemas.microsoft.com/office/word/2010/wordprocessingGroup">
+<w:styles xmlns:mc="http://schemas.openxmlformats.org/markup-compatibility/2006" xmlns:r="http://schemas.openxmlformats.org/officeDocument/2006/relationships" xmlns:w="http://schemas.openxmlformats.org/wordprocessingml/2006/main" xmlns:w14="http://schemas.microsoft.com/office/word/2010/wordml" xmlns:w15="http://schemas.microsoft.com/office/word/2012/wordml" xmlns:w16cex="http://schemas.microsoft.com/office/word/2018/wordml/cex" xmlns:w16cid="http://schemas.microsoft.com/office/word/2016/wordml/cid" xmlns:w16="http://schemas.microsoft.com/office/word/2018/wordml" xmlns:w16se="http://schemas.microsoft.com/office/word/2015/wordml/symex" mc:Ignorable="w14 w15 w16se w16cid w16 w16cex">
   <w:docDefaults>
     <w:rPrDefault>
       <w:rPr>
-        <w:rFonts w:ascii="Calibri" w:cs="Calibri" w:eastAsia="Calibri" w:hAnsi="Calibri"/>
-        <w:b w:val="0"/>
-        <w:i w:val="0"/>
-        <w:smallCaps w:val="0"/>
-        <w:strike w:val="0"/>
+        <w:rFonts w:ascii="Calibri" w:eastAsia="Calibri" w:hAnsi="Calibri" w:cs="Calibri"/>
         <w:color w:val="000000"/>
         <w:sz w:val="22"/>
         <w:szCs w:val="22"/>
-        <w:u w:val="none"/>
-        <w:shd w:fill="auto" w:val="clear"/>
-        <w:vertAlign w:val="baseline"/>
-        <w:lang w:val="en-US"/>
+        <w:lang w:val="en-US" w:eastAsia="en-US" w:bidi="ar-SA"/>
       </w:rPr>
     </w:rPrDefault>
     <w:pPrDefault>
       <w:pPr>
-        <w:keepNext w:val="0"/>
-        <w:keepLines w:val="0"/>
         <w:widowControl w:val="0"/>
         <w:pBdr>
-          <w:top w:space="0" w:sz="0" w:val="nil"/>
-          <w:left w:space="0" w:sz="0" w:val="nil"/>
-          <w:bottom w:space="0" w:sz="0" w:val="nil"/>
-          <w:right w:space="0" w:sz="0" w:val="nil"/>
-          <w:between w:space="0" w:sz="0" w:val="nil"/>
+          <w:top w:val="nil"/>
+          <w:left w:val="nil"/>
+          <w:bottom w:val="nil"/>
+          <w:right w:val="nil"/>
+          <w:between w:val="nil"/>
         </w:pBdr>
-        <w:shd w:fill="auto" w:val="clear"/>
-        <w:spacing w:after="200" w:before="0" w:line="276" w:lineRule="auto"/>
-        <w:ind w:left="0" w:right="0" w:firstLine="0"/>
-        <w:contextualSpacing w:val="0"/>
-        <w:jc w:val="left"/>
+        <w:spacing w:after="200" w:line="276" w:lineRule="auto"/>
       </w:pPr>
     </w:pPrDefault>
   </w:docDefaults>
-  <w:style w:type="paragraph" w:styleId="Normal" w:default="1">
-    <w:name w:val="normal"/>
-  </w:style>
-  <w:style w:type="table" w:styleId="TableNormal" w:default="1">
-    <w:name w:val="Table Normal"/>
+  <w:latentStyles w:defLockedState="0" w:defUIPriority="99" w:defSemiHidden="0" w:defUnhideWhenUsed="0" w:defQFormat="0" w:count="376">
+    <w:lsdException w:name="Normal" w:uiPriority="0" w:qFormat="1"/>
+    <w:lsdException w:name="heading 1" w:uiPriority="9" w:qFormat="1"/>
+    <w:lsdException w:name="heading 2" w:semiHidden="1" w:uiPriority="9" w:unhideWhenUsed="1" w:qFormat="1"/>
+    <w:lsdException w:name="heading 3" w:semiHidden="1" w:uiPriority="9" w:unhideWhenUsed="1" w:qFormat="1"/>
+    <w:lsdException w:name="heading 4" w:semiHidden="1" w:uiPriority="9" w:unhideWhenUsed="1" w:qFormat="1"/>
+    <w:lsdException w:name="heading 5" w:semiHidden="1" w:uiPriority="9" w:unhideWhenUsed="1" w:qFormat="1"/>
+    <w:lsdException w:name="heading 6" w:semiHidden="1" w:uiPriority="9" w:unhideWhenUsed="1" w:qFormat="1"/>
+    <w:lsdException w:name="heading 7" w:semiHidden="1" w:uiPriority="9" w:unhideWhenUsed="1" w:qFormat="1"/>
+    <w:lsdException w:name="heading 8" w:semiHidden="1" w:uiPriority="9" w:unhideWhenUsed="1" w:qFormat="1"/>
+    <w:lsdException w:name="heading 9" w:semiHidden="1" w:uiPriority="9" w:unhideWhenUsed="1" w:qFormat="1"/>
+    <w:lsdException w:name="index 1" w:semiHidden="1" w:unhideWhenUsed="1"/>
+    <w:lsdException w:name="index 2" w:semiHidden="1" w:unhideWhenUsed="1"/>
+    <w:lsdException w:name="index 3" w:semiHidden="1" w:unhideWhenUsed="1"/>
+    <w:lsdException w:name="index 4" w:semiHidden="1" w:unhideWhenUsed="1"/>
+    <w:lsdException w:name="index 5" w:semiHidden="1" w:unhideWhenUsed="1"/>
+    <w:lsdException w:name="index 6" w:semiHidden="1" w:unhideWhenUsed="1"/>
+    <w:lsdException w:name="index 7" w:semiHidden="1" w:unhideWhenUsed="1"/>
+    <w:lsdException w:name="index 8" w:semiHidden="1" w:unhideWhenUsed="1"/>
+    <w:lsdException w:name="index 9" w:semiHidden="1" w:unhideWhenUsed="1"/>
+    <w:lsdException w:name="toc 1" w:semiHidden="1" w:uiPriority="39" w:unhideWhenUsed="1"/>
+    <w:lsdException w:name="toc 2" w:semiHidden="1" w:uiPriority="39" w:unhideWhenUsed="1"/>
+    <w:lsdException w:name="toc 3" w:semiHidden="1" w:uiPriority="39" w:unhideWhenUsed="1"/>
+    <w:lsdException w:name="toc 4" w:semiHidden="1" w:uiPriority="39" w:unhideWhenUsed="1"/>
+    <w:lsdException w:name="toc 5" w:semiHidden="1" w:uiPriority="39" w:unhideWhenUsed="1"/>
+    <w:lsdException w:name="toc 6" w:semiHidden="1" w:uiPriority="39" w:unhideWhenUsed="1"/>
+    <w:lsdException w:name="toc 7" w:semiHidden="1" w:uiPriority="39" w:unhideWhenUsed="1"/>
+    <w:lsdException w:name="toc 8" w:semiHidden="1" w:uiPriority="39" w:unhideWhenUsed="1"/>
+    <w:lsdException w:name="toc 9" w:semiHidden="1" w:uiPriority="39" w:unhideWhenUsed="1"/>
+    <w:lsdException w:name="Normal Indent" w:semiHidden="1" w:unhideWhenUsed="1"/>
+    <w:lsdException w:name="footnote text" w:semiHidden="1" w:unhideWhenUsed="1"/>
+    <w:lsdException w:name="annotation text" w:semiHidden="1" w:unhideWhenUsed="1"/>
+    <w:lsdException w:name="header" w:semiHidden="1" w:unhideWhenUsed="1"/>
+    <w:lsdException w:name="footer" w:semiHidden="1" w:unhideWhenUsed="1"/>
+    <w:lsdException w:name="index heading" w:semiHidden="1" w:unhideWhenUsed="1"/>
+    <w:lsdException w:name="caption" w:semiHidden="1" w:uiPriority="35" w:unhideWhenUsed="1" w:qFormat="1"/>
+    <w:lsdException w:name="table of figures" w:semiHidden="1" w:unhideWhenUsed="1"/>
+    <w:lsdException w:name="envelope address" w:semiHidden="1" w:unhideWhenUsed="1"/>
+    <w:lsdException w:name="envelope return" w:semiHidden="1" w:unhideWhenUsed="1"/>
+    <w:lsdException w:name="footnote reference" w:semiHidden="1" w:unhideWhenUsed="1"/>
+    <w:lsdException w:name="annotation reference" w:semiHidden="1" w:unhideWhenUsed="1"/>
+    <w:lsdException w:name="line number" w:semiHidden="1" w:unhideWhenUsed="1"/>
+    <w:lsdException w:name="page number" w:semiHidden="1" w:unhideWhenUsed="1"/>
+    <w:lsdException w:name="endnote reference" w:semiHidden="1" w:unhideWhenUsed="1"/>
+    <w:lsdException w:name="endnote text" w:semiHidden="1" w:unhideWhenUsed="1"/>
+    <w:lsdException w:name="table of authorities" w:semiHidden="1" w:unhideWhenUsed="1"/>
+    <w:lsdException w:name="macro" w:semiHidden="1" w:unhideWhenUsed="1"/>
+    <w:lsdException w:name="toa heading" w:semiHidden="1" w:unhideWhenUsed="1"/>
+    <w:lsdException w:name="List" w:semiHidden="1" w:unhideWhenUsed="1"/>
+    <w:lsdException w:name="List Bullet" w:semiHidden="1" w:unhideWhenUsed="1"/>
+    <w:lsdException w:name="List Number" w:semiHidden="1" w:unhideWhenUsed="1"/>
+    <w:lsdException w:name="List 2" w:semiHidden="1" w:unhideWhenUsed="1"/>
+    <w:lsdException w:name="List 3" w:semiHidden="1" w:unhideWhenUsed="1"/>
+    <w:lsdException w:name="List 4" w:semiHidden="1" w:unhideWhenUsed="1"/>
+    <w:lsdException w:name="List 5" w:semiHidden="1" w:unhideWhenUsed="1"/>
+    <w:lsdException w:name="List Bullet 2" w:semiHidden="1" w:unhideWhenUsed="1"/>
+    <w:lsdException w:name="List Bullet 3" w:semiHidden="1" w:unhideWhenUsed="1"/>
+    <w:lsdException w:name="List Bullet 4" w:semiHidden="1" w:unhideWhenUsed="1"/>
+    <w:lsdException w:name="List Bullet 5" w:semiHidden="1" w:unhideWhenUsed="1"/>
+    <w:lsdException w:name="List Number 2" w:semiHidden="1" w:unhideWhenUsed="1"/>
+    <w:lsdException w:name="List Number 3" w:semiHidden="1" w:unhideWhenUsed="1"/>
+    <w:lsdException w:name="List Number 4" w:semiHidden="1" w:unhideWhenUsed="1"/>
+    <w:lsdException w:name="List Number 5" w:semiHidden="1" w:unhideWhenUsed="1"/>
+    <w:lsdException w:name="Title" w:uiPriority="10" w:qFormat="1"/>
+    <w:lsdException w:name="Closing" w:semiHidden="1" w:unhideWhenUsed="1"/>
+    <w:lsdException w:name="Signature" w:semiHidden="1" w:unhideWhenUsed="1"/>
+    <w:lsdException w:name="Default Paragraph Font" w:semiHidden="1" w:uiPriority="1" w:unhideWhenUsed="1"/>
+    <w:lsdException w:name="Body Text" w:semiHidden="1" w:unhideWhenUsed="1"/>
+    <w:lsdException w:name="Body Text Indent" w:semiHidden="1" w:unhideWhenUsed="1"/>
+    <w:lsdException w:name="List Continue" w:semiHidden="1" w:unhideWhenUsed="1"/>
+    <w:lsdException w:name="List Continue 2" w:semiHidden="1" w:unhideWhenUsed="1"/>
+    <w:lsdException w:name="List Continue 3" w:semiHidden="1" w:unhideWhenUsed="1"/>
+    <w:lsdException w:name="List Continue 4" w:semiHidden="1" w:unhideWhenUsed="1"/>
+    <w:lsdException w:name="List Continue 5" w:semiHidden="1" w:unhideWhenUsed="1"/>
+    <w:lsdException w:name="Message Header" w:semiHidden="1" w:unhideWhenUsed="1"/>
+    <w:lsdException w:name="Subtitle" w:uiPriority="11" w:qFormat="1"/>
+    <w:lsdException w:name="Salutation" w:semiHidden="1" w:unhideWhenUsed="1"/>
+    <w:lsdException w:name="Date" w:semiHidden="1" w:unhideWhenUsed="1"/>
+    <w:lsdException w:name="Body Text First Indent" w:semiHidden="1" w:unhideWhenUsed="1"/>
+    <w:lsdException w:name="Body Text First Indent 2" w:semiHidden="1" w:unhideWhenUsed="1"/>
+    <w:lsdException w:name="Note Heading" w:semiHidden="1" w:unhideWhenUsed="1"/>
+    <w:lsdException w:name="Body Text 2" w:semiHidden="1" w:unhideWhenUsed="1"/>
+    <w:lsdException w:name="Body Text 3" w:semiHidden="1" w:unhideWhenUsed="1"/>
+    <w:lsdException w:name="Body Text Indent 2" w:semiHidden="1" w:unhideWhenUsed="1"/>
+    <w:lsdException w:name="Body Text Indent 3" w:semiHidden="1" w:unhideWhenUsed="1"/>
+    <w:lsdException w:name="Block Text" w:semiHidden="1" w:unhideWhenUsed="1"/>
+    <w:lsdException w:name="Hyperlink" w:semiHidden="1" w:unhideWhenUsed="1"/>
+    <w:lsdException w:name="FollowedHyperlink" w:semiHidden="1" w:unhideWhenUsed="1"/>
+    <w:lsdException w:name="Strong" w:uiPriority="22" w:qFormat="1"/>
+    <w:lsdException w:name="Emphasis" w:uiPriority="20" w:qFormat="1"/>
+    <w:lsdException w:name="Document Map" w:semiHidden="1" w:unhideWhenUsed="1"/>
+    <w:lsdException w:name="Plain Text" w:semiHidden="1" w:unhideWhenUsed="1"/>
+    <w:lsdException w:name="E-mail Signature" w:semiHidden="1" w:unhideWhenUsed="1"/>
+    <w:lsdException w:name="HTML Top of Form" w:semiHidden="1" w:unhideWhenUsed="1"/>
+    <w:lsdException w:name="HTML Bottom of Form" w:semiHidden="1" w:unhideWhenUsed="1"/>
+    <w:lsdException w:name="Normal (Web)" w:semiHidden="1" w:unhideWhenUsed="1"/>
+    <w:lsdException w:name="HTML Acronym" w:semiHidden="1" w:unhideWhenUsed="1"/>
+    <w:lsdException w:name="HTML Address" w:semiHidden="1" w:unhideWhenUsed="1"/>
+    <w:lsdException w:name="HTML Cite" w:semiHidden="1" w:unhideWhenUsed="1"/>
+    <w:lsdException w:name="HTML Code" w:semiHidden="1" w:unhideWhenUsed="1"/>
+    <w:lsdException w:name="HTML Definition" w:semiHidden="1" w:unhideWhenUsed="1"/>
+    <w:lsdException w:name="HTML Keyboard" w:semiHidden="1" w:unhideWhenUsed="1"/>
+    <w:lsdException w:name="HTML Preformatted" w:semiHidden="1" w:unhideWhenUsed="1"/>
+    <w:lsdException w:name="HTML Sample" w:semiHidden="1" w:unhideWhenUsed="1"/>
+    <w:lsdException w:name="HTML Typewriter" w:semiHidden="1" w:unhideWhenUsed="1"/>
+    <w:lsdException w:name="HTML Variable" w:semiHidden="1" w:unhideWhenUsed="1"/>
+    <w:lsdException w:name="Normal Table" w:semiHidden="1" w:unhideWhenUsed="1"/>
+    <w:lsdException w:name="annotation subject" w:semiHidden="1" w:unhideWhenUsed="1"/>
+    <w:lsdException w:name="No List" w:semiHidden="1" w:unhideWhenUsed="1"/>
+    <w:lsdException w:name="Outline List 1" w:semiHidden="1" w:unhideWhenUsed="1"/>
+    <w:lsdException w:name="Outline List 2" w:semiHidden="1" w:unhideWhenUsed="1"/>
+    <w:lsdException w:name="Outline List 3" w:semiHidden="1" w:unhideWhenUsed="1"/>
+    <w:lsdException w:name="Table Simple 1" w:semiHidden="1" w:unhideWhenUsed="1"/>
+    <w:lsdException w:name="Table Simple 2" w:semiHidden="1" w:unhideWhenUsed="1"/>
+    <w:lsdException w:name="Table Simple 3" w:semiHidden="1" w:unhideWhenUsed="1"/>
+    <w:lsdException w:name="Table Classic 1" w:semiHidden="1" w:unhideWhenUsed="1"/>
+    <w:lsdException w:name="Table Classic 2" w:semiHidden="1" w:unhideWhenUsed="1"/>
+    <w:lsdException w:name="Table Classic 3" w:semiHidden="1" w:unhideWhenUsed="1"/>
+    <w:lsdException w:name="Table Classic 4" w:semiHidden="1" w:unhideWhenUsed="1"/>
+    <w:lsdException w:name="Table Colorful 1" w:semiHidden="1" w:unhideWhenUsed="1"/>
+    <w:lsdException w:name="Table Colorful 2" w:semiHidden="1" w:unhideWhenUsed="1"/>
+    <w:lsdException w:name="Table Colorful 3" w:semiHidden="1" w:unhideWhenUsed="1"/>
+    <w:lsdException w:name="Table Columns 1" w:semiHidden="1" w:unhideWhenUsed="1"/>
+    <w:lsdException w:name="Table Columns 2" w:semiHidden="1" w:unhideWhenUsed="1"/>
+    <w:lsdException w:name="Table Columns 3" w:semiHidden="1" w:unhideWhenUsed="1"/>
+    <w:lsdException w:name="Table Columns 4" w:semiHidden="1" w:unhideWhenUsed="1"/>
+    <w:lsdException w:name="Table Columns 5" w:semiHidden="1" w:unhideWhenUsed="1"/>
+    <w:lsdException w:name="Table Grid 1" w:semiHidden="1" w:unhideWhenUsed="1"/>
+    <w:lsdException w:name="Table Grid 2" w:semiHidden="1" w:unhideWhenUsed="1"/>
+    <w:lsdException w:name="Table Grid 3" w:semiHidden="1" w:unhideWhenUsed="1"/>
+    <w:lsdException w:name="Table Grid 4" w:semiHidden="1" w:unhideWhenUsed="1"/>
+    <w:lsdException w:name="Table Grid 5" w:semiHidden="1" w:unhideWhenUsed="1"/>
+    <w:lsdException w:name="Table Grid 6" w:semiHidden="1" w:unhideWhenUsed="1"/>
+    <w:lsdException w:name="Table Grid 7" w:semiHidden="1" w:unhideWhenUsed="1"/>
+    <w:lsdException w:name="Table Grid 8" w:semiHidden="1" w:unhideWhenUsed="1"/>
+    <w:lsdException w:name="Table List 1" w:semiHidden="1" w:unhideWhenUsed="1"/>
+    <w:lsdException w:name="Table List 2" w:semiHidden="1" w:unhideWhenUsed="1"/>
+    <w:lsdException w:name="Table List 3" w:semiHidden="1" w:unhideWhenUsed="1"/>
+    <w:lsdException w:name="Table List 4" w:semiHidden="1" w:unhideWhenUsed="1"/>
+    <w:lsdException w:name="Table List 5" w:semiHidden="1" w:unhideWhenUsed="1"/>
+    <w:lsdException w:name="Table List 6" w:semiHidden="1" w:unhideWhenUsed="1"/>
+    <w:lsdException w:name="Table List 7" w:semiHidden="1" w:unhideWhenUsed="1"/>
+    <w:lsdException w:name="Table List 8" w:semiHidden="1" w:unhideWhenUsed="1"/>
+    <w:lsdException w:name="Table 3D effects 1" w:semiHidden="1" w:unhideWhenUsed="1"/>
+    <w:lsdException w:name="Table 3D effects 2" w:semiHidden="1" w:unhideWhenUsed="1"/>
+    <w:lsdException w:name="Table 3D effects 3" w:semiHidden="1" w:unhideWhenUsed="1"/>
+    <w:lsdException w:name="Table Contemporary" w:semiHidden="1" w:unhideWhenUsed="1"/>
+    <w:lsdException w:name="Table Elegant" w:semiHidden="1" w:unhideWhenUsed="1"/>
+    <w:lsdException w:name="Table Professional" w:semiHidden="1" w:unhideWhenUsed="1"/>
+    <w:lsdException w:name="Table Subtle 1" w:semiHidden="1" w:unhideWhenUsed="1"/>
+    <w:lsdException w:name="Table Subtle 2" w:semiHidden="1" w:unhideWhenUsed="1"/>
+    <w:lsdException w:name="Table Web 1" w:semiHidden="1" w:unhideWhenUsed="1"/>
+    <w:lsdException w:name="Table Web 2" w:semiHidden="1" w:unhideWhenUsed="1"/>
+    <w:lsdException w:name="Table Web 3" w:semiHidden="1" w:unhideWhenUsed="1"/>
+    <w:lsdException w:name="Balloon Text" w:semiHidden="1" w:unhideWhenUsed="1"/>
+    <w:lsdException w:name="Table Grid" w:uiPriority="39"/>
+    <w:lsdException w:name="Table Theme" w:semiHidden="1" w:unhideWhenUsed="1"/>
+    <w:lsdException w:name="Placeholder Text" w:semiHidden="1"/>
+    <w:lsdException w:name="No Spacing" w:uiPriority="1" w:qFormat="1"/>
+    <w:lsdException w:name="Light Shading" w:uiPriority="60"/>
+    <w:lsdException w:name="Light List" w:uiPriority="61"/>
+    <w:lsdException w:name="Light Grid" w:uiPriority="62"/>
+    <w:lsdException w:name="Medium Shading 1" w:uiPriority="63"/>
+    <w:lsdException w:name="Medium Shading 2" w:uiPriority="64"/>
+    <w:lsdException w:name="Medium List 1" w:uiPriority="65"/>
+    <w:lsdException w:name="Medium List 2" w:uiPriority="66"/>
+    <w:lsdException w:name="Medium Grid 1" w:uiPriority="67"/>
+    <w:lsdException w:name="Medium Grid 2" w:uiPriority="68"/>
+    <w:lsdException w:name="Medium Grid 3" w:uiPriority="69"/>
+    <w:lsdException w:name="Dark List" w:uiPriority="70"/>
+    <w:lsdException w:name="Colorful Shading" w:uiPriority="71"/>
+    <w:lsdException w:name="Colorful List" w:uiPriority="72"/>
+    <w:lsdException w:name="Colorful Grid" w:uiPriority="73"/>
+    <w:lsdException w:name="Light Shading Accent 1" w:uiPriority="60"/>
+    <w:lsdException w:name="Light List Accent 1" w:uiPriority="61"/>
+    <w:lsdException w:name="Light Grid Accent 1" w:uiPriority="62"/>
+    <w:lsdException w:name="Medium Shading 1 Accent 1" w:uiPriority="63"/>
+    <w:lsdException w:name="Medium Shading 2 Accent 1" w:uiPriority="64"/>
+    <w:lsdException w:name="Medium List 1 Accent 1" w:uiPriority="65"/>
+    <w:lsdException w:name="Revision" w:semiHidden="1"/>
+    <w:lsdException w:name="List Paragraph" w:uiPriority="34" w:qFormat="1"/>
+    <w:lsdException w:name="Quote" w:uiPriority="29" w:qFormat="1"/>
+    <w:lsdException w:name="Intense Quote" w:uiPriority="30" w:qFormat="1"/>
+    <w:lsdException w:name="Medium List 2 Accent 1" w:uiPriority="66"/>
+    <w:lsdException w:name="Medium Grid 1 Accent 1" w:uiPriority="67"/>
+    <w:lsdException w:name="Medium Grid 2 Accent 1" w:uiPriority="68"/>
+    <w:lsdException w:name="Medium Grid 3 Accent 1" w:uiPriority="69"/>
+    <w:lsdException w:name="Dark List Accent 1" w:uiPriority="70"/>
+    <w:lsdException w:name="Colorful Shading Accent 1" w:uiPriority="71"/>
+    <w:lsdException w:name="Colorful List Accent 1" w:uiPriority="72"/>
+    <w:lsdException w:name="Colorful Grid Accent 1" w:uiPriority="73"/>
+    <w:lsdException w:name="Light Shading Accent 2" w:uiPriority="60"/>
+    <w:lsdException w:name="Light List Accent 2" w:uiPriority="61"/>
+    <w:lsdException w:name="Light Grid Accent 2" w:uiPriority="62"/>
+    <w:lsdException w:name="Medium Shading 1 Accent 2" w:uiPriority="63"/>
+    <w:lsdException w:name="Medium Shading 2 Accent 2" w:uiPriority="64"/>
+    <w:lsdException w:name="Medium List 1 Accent 2" w:uiPriority="65"/>
+    <w:lsdException w:name="Medium List 2 Accent 2" w:uiPriority="66"/>
+    <w:lsdException w:name="Medium Grid 1 Accent 2" w:uiPriority="67"/>
+    <w:lsdException w:name="Medium Grid 2 Accent 2" w:uiPriority="68"/>
+    <w:lsdException w:name="Medium Grid 3 Accent 2" w:uiPriority="69"/>
+    <w:lsdException w:name="Dark List Accent 2" w:uiPriority="70"/>
+    <w:lsdException w:name="Colorful Shading Accent 2" w:uiPriority="71"/>
+    <w:lsdException w:name="Colorful List Accent 2" w:uiPriority="72"/>
+    <w:lsdException w:name="Colorful Grid Accent 2" w:uiPriority="73"/>
+    <w:lsdException w:name="Light Shading Accent 3" w:uiPriority="60"/>
+    <w:lsdException w:name="Light List Accent 3" w:uiPriority="61"/>
+    <w:lsdException w:name="Light Grid Accent 3" w:uiPriority="62"/>
+    <w:lsdException w:name="Medium Shading 1 Accent 3" w:uiPriority="63"/>
+    <w:lsdException w:name="Medium Shading 2 Accent 3" w:uiPriority="64"/>
+    <w:lsdException w:name="Medium List 1 Accent 3" w:uiPriority="65"/>
+    <w:lsdException w:name="Medium List 2 Accent 3" w:uiPriority="66"/>
+    <w:lsdException w:name="Medium Grid 1 Accent 3" w:uiPriority="67"/>
+    <w:lsdException w:name="Medium Grid 2 Accent 3" w:uiPriority="68"/>
+    <w:lsdException w:name="Medium Grid 3 Accent 3" w:uiPriority="69"/>
+    <w:lsdException w:name="Dark List Accent 3" w:uiPriority="70"/>
+    <w:lsdException w:name="Colorful Shading Accent 3" w:uiPriority="71"/>
+    <w:lsdException w:name="Colorful List Accent 3" w:uiPriority="72"/>
+    <w:lsdException w:name="Colorful Grid Accent 3" w:uiPriority="73"/>
+    <w:lsdException w:name="Light Shading Accent 4" w:uiPriority="60"/>
+    <w:lsdException w:name="Light List Accent 4" w:uiPriority="61"/>
+    <w:lsdException w:name="Light Grid Accent 4" w:uiPriority="62"/>
+    <w:lsdException w:name="Medium Shading 1 Accent 4" w:uiPriority="63"/>
+    <w:lsdException w:name="Medium Shading 2 Accent 4" w:uiPriority="64"/>
+    <w:lsdException w:name="Medium List 1 Accent 4" w:uiPriority="65"/>
+    <w:lsdException w:name="Medium List 2 Accent 4" w:uiPriority="66"/>
+    <w:lsdException w:name="Medium Grid 1 Accent 4" w:uiPriority="67"/>
+    <w:lsdException w:name="Medium Grid 2 Accent 4" w:uiPriority="68"/>
+    <w:lsdException w:name="Medium Grid 3 Accent 4" w:uiPriority="69"/>
+    <w:lsdException w:name="Dark List Accent 4" w:uiPriority="70"/>
+    <w:lsdException w:name="Colorful Shading Accent 4" w:uiPriority="71"/>
+    <w:lsdException w:name="Colorful List Accent 4" w:uiPriority="72"/>
+    <w:lsdException w:name="Colorful Grid Accent 4" w:uiPriority="73"/>
+    <w:lsdException w:name="Light Shading Accent 5" w:uiPriority="60"/>
+    <w:lsdException w:name="Light List Accent 5" w:uiPriority="61"/>
+    <w:lsdException w:name="Light Grid Accent 5" w:uiPriority="62"/>
+    <w:lsdException w:name="Medium Shading 1 Accent 5" w:uiPriority="63"/>
+    <w:lsdException w:name="Medium Shading 2 Accent 5" w:uiPriority="64"/>
+    <w:lsdException w:name="Medium List 1 Accent 5" w:uiPriority="65"/>
+    <w:lsdException w:name="Medium List 2 Accent 5" w:uiPriority="66"/>
+    <w:lsdException w:name="Medium Grid 1 Accent 5" w:uiPriority="67"/>
+    <w:lsdException w:name="Medium Grid 2 Accent 5" w:uiPriority="68"/>
+    <w:lsdException w:name="Medium Grid 3 Accent 5" w:uiPriority="69"/>
+    <w:lsdException w:name="Dark List Accent 5" w:uiPriority="70"/>
+    <w:lsdException w:name="Colorful Shading Accent 5" w:uiPriority="71"/>
+    <w:lsdException w:name="Colorful List Accent 5" w:uiPriority="72"/>
+    <w:lsdException w:name="Colorful Grid Accent 5" w:uiPriority="73"/>
+    <w:lsdException w:name="Light Shading Accent 6" w:uiPriority="60"/>
+    <w:lsdException w:name="Light List Accent 6" w:uiPriority="61"/>
+    <w:lsdException w:name="Light Grid Accent 6" w:uiPriority="62"/>
+    <w:lsdException w:name="Medium Shading 1 Accent 6" w:uiPriority="63"/>
+    <w:lsdException w:name="Medium Shading 2 Accent 6" w:uiPriority="64"/>
+    <w:lsdException w:name="Medium List 1 Accent 6" w:uiPriority="65"/>
+    <w:lsdException w:name="Medium List 2 Accent 6" w:uiPriority="66"/>
+    <w:lsdException w:name="Medium Grid 1 Accent 6" w:uiPriority="67"/>
+    <w:lsdException w:name="Medium Grid 2 Accent 6" w:uiPriority="68"/>
+    <w:lsdException w:name="Medium Grid 3 Accent 6" w:uiPriority="69"/>
+    <w:lsdException w:name="Dark List Accent 6" w:uiPriority="70"/>
+    <w:lsdException w:name="Colorful Shading Accent 6" w:uiPriority="71"/>
+    <w:lsdException w:name="Colorful List Accent 6" w:uiPriority="72"/>
+    <w:lsdException w:name="Colorful Grid Accent 6" w:uiPriority="73"/>
+    <w:lsdException w:name="Subtle Emphasis" w:uiPriority="19" w:qFormat="1"/>
+    <w:lsdException w:name="Intense Emphasis" w:uiPriority="21" w:qFormat="1"/>
+    <w:lsdException w:name="Subtle Reference" w:uiPriority="31" w:qFormat="1"/>
+    <w:lsdException w:name="Intense Reference" w:uiPriority="32" w:qFormat="1"/>
+    <w:lsdException w:name="Book Title" w:uiPriority="33" w:qFormat="1"/>
+    <w:lsdException w:name="Bibliography" w:semiHidden="1" w:uiPriority="37" w:unhideWhenUsed="1"/>
+    <w:lsdException w:name="TOC Heading" w:semiHidden="1" w:uiPriority="39" w:unhideWhenUsed="1" w:qFormat="1"/>
+    <w:lsdException w:name="Plain Table 1" w:uiPriority="41"/>
+    <w:lsdException w:name="Plain Table 2" w:uiPriority="42"/>
+    <w:lsdException w:name="Plain Table 3" w:uiPriority="43"/>
+    <w:lsdException w:name="Plain Table 4" w:uiPriority="44"/>
+    <w:lsdException w:name="Plain Table 5" w:uiPriority="45"/>
+    <w:lsdException w:name="Grid Table Light" w:uiPriority="40"/>
+    <w:lsdException w:name="Grid Table 1 Light" w:uiPriority="46"/>
+    <w:lsdException w:name="Grid Table 2" w:uiPriority="47"/>
+    <w:lsdException w:name="Grid Table 3" w:uiPriority="48"/>
+    <w:lsdException w:name="Grid Table 4" w:uiPriority="49"/>
+    <w:lsdException w:name="Grid Table 5 Dark" w:uiPriority="50"/>
+    <w:lsdException w:name="Grid Table 6 Colorful" w:uiPriority="51"/>
+    <w:lsdException w:name="Grid Table 7 Colorful" w:uiPriority="52"/>
+    <w:lsdException w:name="Grid Table 1 Light Accent 1" w:uiPriority="46"/>
+    <w:lsdException w:name="Grid Table 2 Accent 1" w:uiPriority="47"/>
+    <w:lsdException w:name="Grid Table 3 Accent 1" w:uiPriority="48"/>
+    <w:lsdException w:name="Grid Table 4 Accent 1" w:uiPriority="49"/>
+    <w:lsdException w:name="Grid Table 5 Dark Accent 1" w:uiPriority="50"/>
+    <w:lsdException w:name="Grid Table 6 Colorful Accent 1" w:uiPriority="51"/>
+    <w:lsdException w:name="Grid Table 7 Colorful Accent 1" w:uiPriority="52"/>
+    <w:lsdException w:name="Grid Table 1 Light Accent 2" w:uiPriority="46"/>
+    <w:lsdException w:name="Grid Table 2 Accent 2" w:uiPriority="47"/>
+    <w:lsdException w:name="Grid Table 3 Accent 2" w:uiPriority="48"/>
+    <w:lsdException w:name="Grid Table 4 Accent 2" w:uiPriority="49"/>
+    <w:lsdException w:name="Grid Table 5 Dark Accent 2" w:uiPriority="50"/>
+    <w:lsdException w:name="Grid Table 6 Colorful Accent 2" w:uiPriority="51"/>
+    <w:lsdException w:name="Grid Table 7 Colorful Accent 2" w:uiPriority="52"/>
+    <w:lsdException w:name="Grid Table 1 Light Accent 3" w:uiPriority="46"/>
+    <w:lsdException w:name="Grid Table 2 Accent 3" w:uiPriority="47"/>
+    <w:lsdException w:name="Grid Table 3 Accent 3" w:uiPriority="48"/>
+    <w:lsdException w:name="Grid Table 4 Accent 3" w:uiPriority="49"/>
+    <w:lsdException w:name="Grid Table 5 Dark Accent 3" w:uiPriority="50"/>
+    <w:lsdException w:name="Grid Table 6 Colorful Accent 3" w:uiPriority="51"/>
+    <w:lsdException w:name="Grid Table 7 Colorful Accent 3" w:uiPriority="52"/>
+    <w:lsdException w:name="Grid Table 1 Light Accent 4" w:uiPriority="46"/>
+    <w:lsdException w:name="Grid Table 2 Accent 4" w:uiPriority="47"/>
+    <w:lsdException w:name="Grid Table 3 Accent 4" w:uiPriority="48"/>
+    <w:lsdException w:name="Grid Table 4 Accent 4" w:uiPriority="49"/>
+    <w:lsdException w:name="Grid Table 5 Dark Accent 4" w:uiPriority="50"/>
+    <w:lsdException w:name="Grid Table 6 Colorful Accent 4" w:uiPriority="51"/>
+    <w:lsdException w:name="Grid Table 7 Colorful Accent 4" w:uiPriority="52"/>
+    <w:lsdException w:name="Grid Table 1 Light Accent 5" w:uiPriority="46"/>
+    <w:lsdException w:name="Grid Table 2 Accent 5" w:uiPriority="47"/>
+    <w:lsdException w:name="Grid Table 3 Accent 5" w:uiPriority="48"/>
+    <w:lsdException w:name="Grid Table 4 Accent 5" w:uiPriority="49"/>
+    <w:lsdException w:name="Grid Table 5 Dark Accent 5" w:uiPriority="50"/>
+    <w:lsdException w:name="Grid Table 6 Colorful Accent 5" w:uiPriority="51"/>
+    <w:lsdException w:name="Grid Table 7 Colorful Accent 5" w:uiPriority="52"/>
+    <w:lsdException w:name="Grid Table 1 Light Accent 6" w:uiPriority="46"/>
+    <w:lsdException w:name="Grid Table 2 Accent 6" w:uiPriority="47"/>
+    <w:lsdException w:name="Grid Table 3 Accent 6" w:uiPriority="48"/>
+    <w:lsdException w:name="Grid Table 4 Accent 6" w:uiPriority="49"/>
+    <w:lsdException w:name="Grid Table 5 Dark Accent 6" w:uiPriority="50"/>
+    <w:lsdException w:name="Grid Table 6 Colorful Accent 6" w:uiPriority="51"/>
+    <w:lsdException w:name="Grid Table 7 Colorful Accent 6" w:uiPriority="52"/>
+    <w:lsdException w:name="List Table 1 Light" w:uiPriority="46"/>
+    <w:lsdException w:name="List Table 2" w:uiPriority="47"/>
+    <w:lsdException w:name="List Table 3" w:uiPriority="48"/>
+    <w:lsdException w:name="List Table 4" w:uiPriority="49"/>
+    <w:lsdException w:name="List Table 5 Dark" w:uiPriority="50"/>
+    <w:lsdException w:name="List Table 6 Colorful" w:uiPriority="51"/>
+    <w:lsdException w:name="List Table 7 Colorful" w:uiPriority="52"/>
+    <w:lsdException w:name="List Table 1 Light Accent 1" w:uiPriority="46"/>
+    <w:lsdException w:name="List Table 2 Accent 1" w:uiPriority="47"/>
+    <w:lsdException w:name="List Table 3 Accent 1" w:uiPriority="48"/>
+    <w:lsdException w:name="List Table 4 Accent 1" w:uiPriority="49"/>
+    <w:lsdException w:name="List Table 5 Dark Accent 1" w:uiPriority="50"/>
+    <w:lsdException w:name="List Table 6 Colorful Accent 1" w:uiPriority="51"/>
+    <w:lsdException w:name="List Table 7 Colorful Accent 1" w:uiPriority="52"/>
+    <w:lsdException w:name="List Table 1 Light Accent 2" w:uiPriority="46"/>
+    <w:lsdException w:name="List Table 2 Accent 2" w:uiPriority="47"/>
+    <w:lsdException w:name="List Table 3 Accent 2" w:uiPriority="48"/>
+    <w:lsdException w:name="List Table 4 Accent 2" w:uiPriority="49"/>
+    <w:lsdException w:name="List Table 5 Dark Accent 2" w:uiPriority="50"/>
+    <w:lsdException w:name="List Table 6 Colorful Accent 2" w:uiPriority="51"/>
+    <w:lsdException w:name="List Table 7 Colorful Accent 2" w:uiPriority="52"/>
+    <w:lsdException w:name="List Table 1 Light Accent 3" w:uiPriority="46"/>
+    <w:lsdException w:name="List Table 2 Accent 3" w:uiPriority="47"/>
+    <w:lsdException w:name="List Table 3 Accent 3" w:uiPriority="48"/>
+    <w:lsdException w:name="List Table 4 Accent 3" w:uiPriority="49"/>
+    <w:lsdException w:name="List Table 5 Dark Accent 3" w:uiPriority="50"/>
+    <w:lsdException w:name="List Table 6 Colorful Accent 3" w:uiPriority="51"/>
+    <w:lsdException w:name="List Table 7 Colorful Accent 3" w:uiPriority="52"/>
+    <w:lsdException w:name="List Table 1 Light Accent 4" w:uiPriority="46"/>
+    <w:lsdException w:name="List Table 2 Accent 4" w:uiPriority="47"/>
+    <w:lsdException w:name="List Table 3 Accent 4" w:uiPriority="48"/>
+    <w:lsdException w:name="List Table 4 Accent 4" w:uiPriority="49"/>
+    <w:lsdException w:name="List Table 5 Dark Accent 4" w:uiPriority="50"/>
+    <w:lsdException w:name="List Table 6 Colorful Accent 4" w:uiPriority="51"/>
+    <w:lsdException w:name="List Table 7 Colorful Accent 4" w:uiPriority="52"/>
+    <w:lsdException w:name="List Table 1 Light Accent 5" w:uiPriority="46"/>
+    <w:lsdException w:name="List Table 2 Accent 5" w:uiPriority="47"/>
+    <w:lsdException w:name="List Table 3 Accent 5" w:uiPriority="48"/>
+    <w:lsdException w:name="List Table 4 Accent 5" w:uiPriority="49"/>
+    <w:lsdException w:name="List Table 5 Dark Accent 5" w:uiPriority="50"/>
+    <w:lsdException w:name="List Table 6 Colorful Accent 5" w:uiPriority="51"/>
+    <w:lsdException w:name="List Table 7 Colorful Accent 5" w:uiPriority="52"/>
+    <w:lsdException w:name="List Table 1 Light Accent 6" w:uiPriority="46"/>
+    <w:lsdException w:name="List Table 2 Accent 6" w:uiPriority="47"/>
+    <w:lsdException w:name="List Table 3 Accent 6" w:uiPriority="48"/>
+    <w:lsdException w:name="List Table 4 Accent 6" w:uiPriority="49"/>
+    <w:lsdException w:name="List Table 5 Dark Accent 6" w:uiPriority="50"/>
+    <w:lsdException w:name="List Table 6 Colorful Accent 6" w:uiPriority="51"/>
+    <w:lsdException w:name="List Table 7 Colorful Accent 6" w:uiPriority="52"/>
+    <w:lsdException w:name="Mention" w:semiHidden="1" w:unhideWhenUsed="1"/>
+    <w:lsdException w:name="Smart Hyperlink" w:semiHidden="1" w:unhideWhenUsed="1"/>
+    <w:lsdException w:name="Hashtag" w:semiHidden="1" w:unhideWhenUsed="1"/>
+    <w:lsdException w:name="Unresolved Mention" w:semiHidden="1" w:unhideWhenUsed="1"/>
+    <w:lsdException w:name="Smart Link" w:semiHidden="1" w:unhideWhenUsed="1"/>
+  </w:latentStyles>
+  <w:style w:type="paragraph" w:default="1" w:styleId="Normal">
+    <w:name w:val="Normal"/>
+    <w:qFormat/>
   </w:style>
   <w:style w:type="paragraph" w:styleId="Heading1">
     <w:name w:val="heading 1"/>
     <w:basedOn w:val="Normal"/>
     <w:next w:val="Normal"/>
+    <w:uiPriority w:val="9"/>
+    <w:qFormat/>
     <w:pPr>
-      <w:keepNext w:val="1"/>
-      <w:keepLines w:val="1"/>
-      <w:spacing w:after="120" w:before="480" w:lineRule="auto"/>
+      <w:keepNext/>
+      <w:keepLines/>
+      <w:spacing w:before="480" w:after="120"/>
+      <w:outlineLvl w:val="0"/>
     </w:pPr>
     <w:rPr>
-      <w:b w:val="1"/>
+      <w:b/>
       <w:sz w:val="48"/>
       <w:szCs w:val="48"/>
     </w:rPr>
@@ -1527,13 +1768,18 @@
     <w:name w:val="heading 2"/>
     <w:basedOn w:val="Normal"/>
     <w:next w:val="Normal"/>
+    <w:uiPriority w:val="9"/>
+    <w:semiHidden/>
+    <w:unhideWhenUsed/>
+    <w:qFormat/>
     <w:pPr>
-      <w:keepNext w:val="1"/>
-      <w:keepLines w:val="1"/>
-      <w:spacing w:after="80" w:before="360" w:lineRule="auto"/>
+      <w:keepNext/>
+      <w:keepLines/>
+      <w:spacing w:before="360" w:after="80"/>
+      <w:outlineLvl w:val="1"/>
     </w:pPr>
     <w:rPr>
-      <w:b w:val="1"/>
+      <w:b/>
       <w:sz w:val="36"/>
       <w:szCs w:val="36"/>
     </w:rPr>
@@ -1542,13 +1788,18 @@
     <w:name w:val="heading 3"/>
     <w:basedOn w:val="Normal"/>
     <w:next w:val="Normal"/>
+    <w:uiPriority w:val="9"/>
+    <w:semiHidden/>
+    <w:unhideWhenUsed/>
+    <w:qFormat/>
     <w:pPr>
-      <w:keepNext w:val="1"/>
-      <w:keepLines w:val="1"/>
-      <w:spacing w:after="80" w:before="280" w:lineRule="auto"/>
+      <w:keepNext/>
+      <w:keepLines/>
+      <w:spacing w:before="280" w:after="80"/>
+      <w:outlineLvl w:val="2"/>
     </w:pPr>
     <w:rPr>
-      <w:b w:val="1"/>
+      <w:b/>
       <w:sz w:val="28"/>
       <w:szCs w:val="28"/>
     </w:rPr>
@@ -1557,13 +1808,18 @@
     <w:name w:val="heading 4"/>
     <w:basedOn w:val="Normal"/>
     <w:next w:val="Normal"/>
+    <w:uiPriority w:val="9"/>
+    <w:semiHidden/>
+    <w:unhideWhenUsed/>
+    <w:qFormat/>
     <w:pPr>
-      <w:keepNext w:val="1"/>
-      <w:keepLines w:val="1"/>
-      <w:spacing w:after="40" w:before="240" w:lineRule="auto"/>
+      <w:keepNext/>
+      <w:keepLines/>
+      <w:spacing w:before="240" w:after="40"/>
+      <w:outlineLvl w:val="3"/>
     </w:pPr>
     <w:rPr>
-      <w:b w:val="1"/>
+      <w:b/>
       <w:sz w:val="24"/>
       <w:szCs w:val="24"/>
     </w:rPr>
@@ -1572,41 +1828,80 @@
     <w:name w:val="heading 5"/>
     <w:basedOn w:val="Normal"/>
     <w:next w:val="Normal"/>
+    <w:uiPriority w:val="9"/>
+    <w:semiHidden/>
+    <w:unhideWhenUsed/>
+    <w:qFormat/>
     <w:pPr>
-      <w:keepNext w:val="1"/>
-      <w:keepLines w:val="1"/>
-      <w:spacing w:after="40" w:before="220" w:lineRule="auto"/>
+      <w:keepNext/>
+      <w:keepLines/>
+      <w:spacing w:before="220" w:after="40"/>
+      <w:outlineLvl w:val="4"/>
     </w:pPr>
     <w:rPr>
-      <w:b w:val="1"/>
+      <w:b/>
     </w:rPr>
   </w:style>
   <w:style w:type="paragraph" w:styleId="Heading6">
     <w:name w:val="heading 6"/>
     <w:basedOn w:val="Normal"/>
     <w:next w:val="Normal"/>
+    <w:uiPriority w:val="9"/>
+    <w:semiHidden/>
+    <w:unhideWhenUsed/>
+    <w:qFormat/>
     <w:pPr>
-      <w:keepNext w:val="1"/>
-      <w:keepLines w:val="1"/>
-      <w:spacing w:after="40" w:before="200" w:lineRule="auto"/>
+      <w:keepNext/>
+      <w:keepLines/>
+      <w:spacing w:before="200" w:after="40"/>
+      <w:outlineLvl w:val="5"/>
     </w:pPr>
     <w:rPr>
-      <w:b w:val="1"/>
+      <w:b/>
       <w:sz w:val="20"/>
       <w:szCs w:val="20"/>
     </w:rPr>
+  </w:style>
+  <w:style w:type="character" w:default="1" w:styleId="DefaultParagraphFont">
+    <w:name w:val="Default Paragraph Font"/>
+    <w:uiPriority w:val="1"/>
+    <w:semiHidden/>
+    <w:unhideWhenUsed/>
+  </w:style>
+  <w:style w:type="table" w:default="1" w:styleId="TableNormal">
+    <w:name w:val="Normal Table"/>
+    <w:uiPriority w:val="99"/>
+    <w:semiHidden/>
+    <w:unhideWhenUsed/>
+    <w:tblPr>
+      <w:tblInd w:w="0" w:type="dxa"/>
+      <w:tblCellMar>
+        <w:top w:w="0" w:type="dxa"/>
+        <w:left w:w="108" w:type="dxa"/>
+        <w:bottom w:w="0" w:type="dxa"/>
+        <w:right w:w="108" w:type="dxa"/>
+      </w:tblCellMar>
+    </w:tblPr>
+  </w:style>
+  <w:style w:type="numbering" w:default="1" w:styleId="NoList">
+    <w:name w:val="No List"/>
+    <w:uiPriority w:val="99"/>
+    <w:semiHidden/>
+    <w:unhideWhenUsed/>
   </w:style>
   <w:style w:type="paragraph" w:styleId="Title">
     <w:name w:val="Title"/>
     <w:basedOn w:val="Normal"/>
     <w:next w:val="Normal"/>
+    <w:uiPriority w:val="10"/>
+    <w:qFormat/>
     <w:pPr>
-      <w:keepNext w:val="1"/>
-      <w:keepLines w:val="1"/>
-      <w:spacing w:after="120" w:before="480" w:lineRule="auto"/>
+      <w:keepNext/>
+      <w:keepLines/>
+      <w:spacing w:before="480" w:after="120"/>
     </w:pPr>
     <w:rPr>
-      <w:b w:val="1"/>
+      <w:b/>
       <w:sz w:val="72"/>
       <w:szCs w:val="72"/>
     </w:rPr>
@@ -1615,57 +1910,94 @@
     <w:name w:val="Subtitle"/>
     <w:basedOn w:val="Normal"/>
     <w:next w:val="Normal"/>
+    <w:uiPriority w:val="11"/>
+    <w:qFormat/>
     <w:pPr>
-      <w:keepNext w:val="1"/>
-      <w:keepLines w:val="1"/>
-      <w:spacing w:after="80" w:before="360" w:lineRule="auto"/>
+      <w:keepNext/>
+      <w:keepLines/>
+      <w:spacing w:before="360" w:after="80"/>
     </w:pPr>
     <w:rPr>
-      <w:rFonts w:ascii="Georgia" w:cs="Georgia" w:eastAsia="Georgia" w:hAnsi="Georgia"/>
-      <w:i w:val="1"/>
+      <w:rFonts w:ascii="Georgia" w:eastAsia="Georgia" w:hAnsi="Georgia" w:cs="Georgia"/>
+      <w:i/>
       <w:color w:val="666666"/>
       <w:sz w:val="48"/>
       <w:szCs w:val="48"/>
     </w:rPr>
   </w:style>
-  <w:style w:type="table" w:styleId="Table1">
+  <w:style w:type="table" w:customStyle="1" w:styleId="a">
     <w:basedOn w:val="TableNormal"/>
     <w:tblPr>
       <w:tblStyleRowBandSize w:val="1"/>
       <w:tblStyleColBandSize w:val="1"/>
       <w:tblCellMar>
-        <w:top w:w="100.0" w:type="dxa"/>
-        <w:left w:w="100.0" w:type="dxa"/>
-        <w:bottom w:w="100.0" w:type="dxa"/>
-        <w:right w:w="100.0" w:type="dxa"/>
+        <w:top w:w="100" w:type="dxa"/>
+        <w:left w:w="100" w:type="dxa"/>
+        <w:bottom w:w="100" w:type="dxa"/>
+        <w:right w:w="100" w:type="dxa"/>
       </w:tblCellMar>
     </w:tblPr>
   </w:style>
-  <w:style w:type="table" w:styleId="Table2">
+  <w:style w:type="table" w:customStyle="1" w:styleId="a0">
     <w:basedOn w:val="TableNormal"/>
     <w:tblPr>
       <w:tblStyleRowBandSize w:val="1"/>
       <w:tblStyleColBandSize w:val="1"/>
       <w:tblCellMar>
-        <w:top w:w="100.0" w:type="dxa"/>
-        <w:left w:w="100.0" w:type="dxa"/>
-        <w:bottom w:w="100.0" w:type="dxa"/>
-        <w:right w:w="100.0" w:type="dxa"/>
+        <w:top w:w="100" w:type="dxa"/>
+        <w:left w:w="100" w:type="dxa"/>
+        <w:bottom w:w="100" w:type="dxa"/>
+        <w:right w:w="100" w:type="dxa"/>
       </w:tblCellMar>
     </w:tblPr>
   </w:style>
-  <w:style w:type="table" w:styleId="Table3">
+  <w:style w:type="table" w:customStyle="1" w:styleId="a1">
     <w:basedOn w:val="TableNormal"/>
     <w:tblPr>
       <w:tblStyleRowBandSize w:val="1"/>
       <w:tblStyleColBandSize w:val="1"/>
       <w:tblCellMar>
-        <w:top w:w="100.0" w:type="dxa"/>
-        <w:left w:w="100.0" w:type="dxa"/>
-        <w:bottom w:w="100.0" w:type="dxa"/>
-        <w:right w:w="100.0" w:type="dxa"/>
+        <w:top w:w="100" w:type="dxa"/>
+        <w:left w:w="100" w:type="dxa"/>
+        <w:bottom w:w="100" w:type="dxa"/>
+        <w:right w:w="100" w:type="dxa"/>
       </w:tblCellMar>
     </w:tblPr>
+  </w:style>
+  <w:style w:type="character" w:styleId="Hyperlink">
+    <w:name w:val="Hyperlink"/>
+    <w:basedOn w:val="DefaultParagraphFont"/>
+    <w:uiPriority w:val="99"/>
+    <w:unhideWhenUsed/>
+    <w:rsid w:val="008E42CC"/>
+    <w:rPr>
+      <w:color w:val="0000FF" w:themeColor="hyperlink"/>
+      <w:u w:val="single"/>
+    </w:rPr>
+  </w:style>
+  <w:style w:type="character" w:styleId="UnresolvedMention">
+    <w:name w:val="Unresolved Mention"/>
+    <w:basedOn w:val="DefaultParagraphFont"/>
+    <w:uiPriority w:val="99"/>
+    <w:semiHidden/>
+    <w:unhideWhenUsed/>
+    <w:rsid w:val="008E42CC"/>
+    <w:rPr>
+      <w:color w:val="605E5C"/>
+      <w:shd w:val="clear" w:color="auto" w:fill="E1DFDD"/>
+    </w:rPr>
+  </w:style>
+  <w:style w:type="character" w:styleId="FollowedHyperlink">
+    <w:name w:val="FollowedHyperlink"/>
+    <w:basedOn w:val="DefaultParagraphFont"/>
+    <w:uiPriority w:val="99"/>
+    <w:semiHidden/>
+    <w:unhideWhenUsed/>
+    <w:rsid w:val="008E42CC"/>
+    <w:rPr>
+      <w:color w:val="800080" w:themeColor="followedHyperlink"/>
+      <w:u w:val="single"/>
+    </w:rPr>
   </w:style>
 </w:styles>
 </file>

</xml_diff>